<commit_message>
Split the attachments apart into 2 documents, fixed typo
</commit_message>
<xml_diff>
--- a/docassemble/SmallEstateAffidavit/data/templates/small_estate_affidavit.docx
+++ b/docassemble/SmallEstateAffidavit/data/templates/small_estate_affidavit.docx
@@ -10,351 +10,13 @@
           <w:bCs/>
         </w:rPr>
       </w:pPr>
+      <w:bookmarkStart w:id="0" w:name="_GoBack"/>
+      <w:bookmarkEnd w:id="0"/>
       <w:r>
         <w:rPr>
           <w:b/>
           <w:bCs/>
         </w:rPr>
-        <w:t xml:space="preserve">Small Estate Affidavit </w:t>
-      </w:r>
-      <w:r>
-        <w:rPr>
-          <w:b/>
-          <w:bCs/>
-        </w:rPr>
-        <w:t>Next steps</w:t>
-      </w:r>
-    </w:p>
-    <w:p>
-      <w:pPr>
-        <w:jc w:val="center"/>
-        <w:rPr>
-          <w:b/>
-          <w:bCs/>
-        </w:rPr>
-      </w:pPr>
-    </w:p>
-    <w:p>
-      <w:pPr>
-        <w:rPr>
-          <w:b/>
-          <w:bCs/>
-        </w:rPr>
-      </w:pPr>
-      <w:r>
-        <w:rPr>
-          <w:b/>
-          <w:bCs/>
-        </w:rPr>
-        <w:t>Note: These instructions are not part of the Small Estate Affidavit.</w:t>
-      </w:r>
-    </w:p>
-    <w:p>
-      <w:pPr>
-        <w:jc w:val="center"/>
-        <w:rPr>
-          <w:b/>
-          <w:bCs/>
-        </w:rPr>
-      </w:pPr>
-    </w:p>
-    <w:p>
-      <w:pPr>
-        <w:spacing w:after="200" w:line="276" w:lineRule="auto"/>
-        <w:rPr>
-          <w:bCs/>
-        </w:rPr>
-      </w:pPr>
-      <w:r>
-        <w:rPr>
-          <w:bCs/>
-        </w:rPr>
-        <w:t>1. Sign and copy the Small Estate Affidavit form</w:t>
-      </w:r>
-    </w:p>
-    <w:p>
-      <w:pPr>
-        <w:pStyle w:val="ListParagraph"/>
-        <w:numPr>
-          <w:ilvl w:val="0"/>
-          <w:numId w:val="7"/>
-        </w:numPr>
-        <w:spacing w:after="200" w:line="276" w:lineRule="auto"/>
-        <w:rPr>
-          <w:bCs/>
-        </w:rPr>
-      </w:pPr>
-      <w:r>
-        <w:rPr>
-          <w:bCs/>
-        </w:rPr>
-        <w:t>Make at least two copies of the completed affidavit. Attach a copy of the death certificate. Also attach a certified copy of the will that was filed if there is one.</w:t>
-      </w:r>
-    </w:p>
-    <w:p>
-      <w:pPr>
-        <w:pStyle w:val="ListParagraph"/>
-        <w:numPr>
-          <w:ilvl w:val="0"/>
-          <w:numId w:val="7"/>
-        </w:numPr>
-        <w:spacing w:after="200" w:line="276" w:lineRule="auto"/>
-        <w:rPr>
-          <w:bCs/>
-        </w:rPr>
-      </w:pPr>
-      <w:r>
-        <w:rPr>
-          <w:bCs/>
-        </w:rPr>
-        <w:t>Sign</w:t>
-      </w:r>
-      <w:r>
-        <w:rPr>
-          <w:bCs/>
-        </w:rPr>
-        <w:t xml:space="preserve"> and notarize</w:t>
-      </w:r>
-      <w:r>
-        <w:rPr>
-          <w:bCs/>
-        </w:rPr>
-        <w:t xml:space="preserve"> the affidavit. </w:t>
-      </w:r>
-      <w:r>
-        <w:rPr>
-          <w:bCs/>
-        </w:rPr>
-        <w:t xml:space="preserve">You must sign this document in front of a Notary Public. </w:t>
-      </w:r>
-      <w:r>
-        <w:rPr>
-          <w:bCs/>
-        </w:rPr>
-        <w:t>Remember that by signing the affidavit you promise to pay the decedent’s debts before giving any money to anyone else.</w:t>
-      </w:r>
-    </w:p>
-    <w:p>
-      <w:pPr>
-        <w:spacing w:after="200" w:line="276" w:lineRule="auto"/>
-        <w:rPr>
-          <w:bCs/>
-        </w:rPr>
-      </w:pPr>
-    </w:p>
-    <w:p>
-      <w:pPr>
-        <w:spacing w:after="200" w:line="276" w:lineRule="auto"/>
-        <w:rPr>
-          <w:bCs/>
-        </w:rPr>
-      </w:pPr>
-      <w:r>
-        <w:rPr>
-          <w:bCs/>
-        </w:rPr>
-        <w:t>2. Use the small estate affidavit</w:t>
-      </w:r>
-    </w:p>
-    <w:p>
-      <w:pPr>
-        <w:pStyle w:val="ListParagraph"/>
-        <w:numPr>
-          <w:ilvl w:val="0"/>
-          <w:numId w:val="8"/>
-        </w:numPr>
-        <w:spacing w:after="200" w:line="276" w:lineRule="auto"/>
-        <w:rPr>
-          <w:bCs/>
-        </w:rPr>
-      </w:pPr>
-      <w:r>
-        <w:rPr>
-          <w:bCs/>
-        </w:rPr>
-        <w:t>You can show the affidavit to any person, bank or corporation that has property of the estate. The bank, person, or corporation must give away the property the way the affidavit says. Once the property is transferred, the person who gave you the property cannot be sued.</w:t>
-      </w:r>
-    </w:p>
-    <w:p>
-      <w:pPr>
-        <w:pStyle w:val="ListParagraph"/>
-        <w:numPr>
-          <w:ilvl w:val="0"/>
-          <w:numId w:val="8"/>
-        </w:numPr>
-        <w:spacing w:after="200" w:line="276" w:lineRule="auto"/>
-        <w:rPr>
-          <w:bCs/>
-        </w:rPr>
-      </w:pPr>
-      <w:r>
-        <w:rPr>
-          <w:bCs/>
-        </w:rPr>
-        <w:t>The person or corporation that has the decedent</w:t>
-      </w:r>
-      <w:r>
-        <w:rPr>
-          <w:bCs/>
-        </w:rPr>
-        <w:t>’</w:t>
-      </w:r>
-      <w:r>
-        <w:rPr>
-          <w:bCs/>
-        </w:rPr>
-        <w:t>s property must turn over the property after you give them the small estate affidavit. If they don’t, you can file a civil court claim to get the property.</w:t>
-      </w:r>
-    </w:p>
-    <w:p>
-      <w:pPr>
-        <w:pStyle w:val="ListParagraph"/>
-        <w:spacing w:after="200" w:line="276" w:lineRule="auto"/>
-        <w:rPr>
-          <w:bCs/>
-        </w:rPr>
-      </w:pPr>
-      <w:r>
-        <w:rPr>
-          <w:bCs/>
-        </w:rPr>
-        <w:t>{%p if sos_warning %}</w:t>
-      </w:r>
-    </w:p>
-    <w:p>
-      <w:pPr>
-        <w:pStyle w:val="ListParagraph"/>
-        <w:numPr>
-          <w:ilvl w:val="0"/>
-          <w:numId w:val="8"/>
-        </w:numPr>
-        <w:spacing w:after="200" w:line="276" w:lineRule="auto"/>
-        <w:rPr>
-          <w:bCs/>
-        </w:rPr>
-      </w:pPr>
-      <w:r>
-        <w:rPr>
-          <w:bCs/>
-        </w:rPr>
-        <w:t>The Illinois Secretary of State’s office may require that you use their own small estate affidavit form for some vehicle transfers</w:t>
-      </w:r>
-      <w:r>
-        <w:rPr>
-          <w:bCs/>
-        </w:rPr>
-        <w:t>. You may need to copy the information from this form onto their form.</w:t>
-      </w:r>
-    </w:p>
-    <w:p>
-      <w:pPr>
-        <w:spacing w:after="200" w:line="276" w:lineRule="auto"/>
-        <w:ind w:firstLine="720"/>
-        <w:rPr>
-          <w:bCs/>
-        </w:rPr>
-      </w:pPr>
-      <w:r>
-        <w:rPr>
-          <w:bCs/>
-        </w:rPr>
-        <w:t>{%p endif %}</w:t>
-      </w:r>
-    </w:p>
-    <w:p>
-      <w:pPr>
-        <w:spacing w:after="200" w:line="276" w:lineRule="auto"/>
-        <w:rPr>
-          <w:bCs/>
-        </w:rPr>
-      </w:pPr>
-    </w:p>
-    <w:p>
-      <w:pPr>
-        <w:rPr>
-          <w:bCs/>
-        </w:rPr>
-      </w:pPr>
-      <w:r>
-        <w:rPr>
-          <w:bCs/>
-        </w:rPr>
-        <w:t>Learn more about transferring property with a s</w:t>
-      </w:r>
-      <w:r>
-        <w:rPr>
-          <w:bCs/>
-        </w:rPr>
-        <w:t xml:space="preserve">mall </w:t>
-      </w:r>
-      <w:r>
-        <w:rPr>
-          <w:bCs/>
-        </w:rPr>
-        <w:t>e</w:t>
-      </w:r>
-      <w:r>
-        <w:rPr>
-          <w:bCs/>
-        </w:rPr>
-        <w:t xml:space="preserve">state </w:t>
-      </w:r>
-      <w:r>
-        <w:rPr>
-          <w:bCs/>
-        </w:rPr>
-        <w:t>a</w:t>
-      </w:r>
-      <w:r>
-        <w:rPr>
-          <w:bCs/>
-        </w:rPr>
-        <w:t xml:space="preserve">ffidavit at </w:t>
-      </w:r>
-      <w:hyperlink r:id="rId9" w:history="1">
-        <w:r>
-          <w:rPr>
-            <w:rStyle w:val="Hyperlink"/>
-            <w:bCs/>
-          </w:rPr>
-          <w:t>https://www.illinoislegalaid.org/legal-information/transferring-property-small-estate-affidavit</w:t>
-        </w:r>
-      </w:hyperlink>
-      <w:r>
-        <w:rPr>
-          <w:bCs/>
-        </w:rPr>
-        <w:t>.</w:t>
-      </w:r>
-    </w:p>
-    <w:p>
-      <w:pPr>
-        <w:spacing w:after="200" w:line="276" w:lineRule="auto"/>
-        <w:rPr>
-          <w:bCs/>
-        </w:rPr>
-      </w:pPr>
-      <w:r>
-        <w:rPr>
-          <w:bCs/>
-        </w:rPr>
-        <w:br w:type="page"/>
-      </w:r>
-    </w:p>
-    <w:p>
-      <w:pPr>
-        <w:jc w:val="center"/>
-        <w:rPr>
-          <w:b/>
-          <w:bCs/>
-        </w:rPr>
-      </w:pPr>
-      <w:r>
-        <w:rPr>
-          <w:b/>
-          <w:bCs/>
-        </w:rPr>
-        <w:lastRenderedPageBreak/>
         <w:t>Small Estate Affidavit</w:t>
       </w:r>
     </w:p>
@@ -4684,13 +4346,7 @@
               <w:ind w:left="0"/>
             </w:pPr>
             <w:r>
-              <w:t>{%</w:t>
-            </w:r>
-            <w:r>
-              <w:t>tr</w:t>
-            </w:r>
-            <w:r>
-              <w:t xml:space="preserve"> for x in </w:t>
+              <w:t xml:space="preserve">{%tr for x in </w:t>
             </w:r>
             <w:r>
               <w:t>all_recipients</w:t>
@@ -4784,12 +4440,7 @@
               <w:t xml:space="preserve"> {%</w:t>
             </w:r>
             <w:r>
-              <w:t xml:space="preserve"> endif</w:t>
-            </w:r>
-            <w:bookmarkStart w:id="0" w:name="_GoBack"/>
-            <w:bookmarkEnd w:id="0"/>
-            <w:r>
-              <w:t xml:space="preserve"> </w:t>
+              <w:t xml:space="preserve"> endif </w:t>
             </w:r>
             <w:r>
               <w:t>%}</w:t>
@@ -4878,13 +4529,7 @@
               <w:ind w:left="0"/>
             </w:pPr>
             <w:r>
-              <w:t>{%</w:t>
-            </w:r>
-            <w:r>
-              <w:t xml:space="preserve">tr </w:t>
-            </w:r>
-            <w:r>
-              <w:t>endif %}</w:t>
+              <w:t>{%tr endif %}</w:t>
             </w:r>
           </w:p>
         </w:tc>
@@ -5145,13 +4790,7 @@
               </w:rPr>
             </w:pPr>
             <w:r>
-              <w:t>{%</w:t>
-            </w:r>
-            <w:r>
-              <w:t>tr</w:t>
-            </w:r>
-            <w:r>
-              <w:t xml:space="preserve"> if </w:t>
+              <w:t xml:space="preserve">{%tr if </w:t>
             </w:r>
             <w:r>
               <w:t>all_recipients</w:t>
@@ -7693,7 +7332,7 @@
 </file>
 
 <file path=customXml/itemProps1.xml><?xml version="1.0" encoding="utf-8"?>
-<ds:datastoreItem xmlns:ds="http://schemas.openxmlformats.org/officeDocument/2006/customXml" ds:itemID="{405E0064-0DCE-4CD3-A51D-DFAD5A32B206}">
+<ds:datastoreItem xmlns:ds="http://schemas.openxmlformats.org/officeDocument/2006/customXml" ds:itemID="{BE78AC4A-9FD5-4E36-AEFB-9A462ED60F2C}">
   <ds:schemaRefs>
     <ds:schemaRef ds:uri="http://schemas.openxmlformats.org/officeDocument/2006/bibliography"/>
   </ds:schemaRefs>

</xml_diff>

<commit_message>
Feedback changes implemented and updates to the interview, DOCX, and added review screen.
</commit_message>
<xml_diff>
--- a/docassemble/SmallEstateAffidavit/data/templates/small_estate_affidavit.docx
+++ b/docassemble/SmallEstateAffidavit/data/templates/small_estate_affidavit.docx
@@ -10,8 +10,6 @@
           <w:bCs/>
         </w:rPr>
       </w:pPr>
-      <w:bookmarkStart w:id="0" w:name="_GoBack"/>
-      <w:bookmarkEnd w:id="0"/>
       <w:r>
         <w:rPr>
           <w:b/>
@@ -133,6 +131,12 @@
         <w:t xml:space="preserve"> if </w:t>
       </w:r>
       <w:r>
+        <w:rPr>
+          <w:bCs/>
+        </w:rPr>
+        <w:t xml:space="preserve">not </w:t>
+      </w:r>
+      <w:r>
         <w:t>users.</w:t>
       </w:r>
       <w:r>
@@ -145,7 +149,27 @@
         <w:rPr>
           <w:bCs/>
         </w:rPr>
-        <w:t xml:space="preserve"> == True %}</w:t>
+        <w:t xml:space="preserve"> =</w:t>
+      </w:r>
+      <w:bookmarkStart w:id="0" w:name="_GoBack"/>
+      <w:bookmarkEnd w:id="0"/>
+      <w:r>
+        <w:rPr>
+          <w:bCs/>
+        </w:rPr>
+        <w:t xml:space="preserve">= </w:t>
+      </w:r>
+      <w:r>
+        <w:t>users</w:t>
+      </w:r>
+      <w:r>
+        <w:t>.address</w:t>
+      </w:r>
+      <w:r>
+        <w:rPr>
+          <w:bCs/>
+        </w:rPr>
+        <w:t xml:space="preserve"> %}</w:t>
       </w:r>
       <w:r>
         <w:t xml:space="preserve"> </w:t>
@@ -942,12 +966,6 @@
       </w:r>
       <w:r>
         <w:t xml:space="preserve"> </w:t>
-      </w:r>
-      <w:r>
-        <w:t>funeral_expenses</w:t>
-      </w:r>
-      <w:r>
-        <w:t xml:space="preserve"> and </w:t>
       </w:r>
       <w:r>
         <w:t>unclaimed_property %}</w:t>
@@ -3346,7 +3364,7 @@
       <w:tblGrid>
         <w:gridCol w:w="2392"/>
         <w:gridCol w:w="4220"/>
-        <w:gridCol w:w="2661"/>
+        <w:gridCol w:w="3238"/>
       </w:tblGrid>
       <w:tr>
         <w:tc>
@@ -3742,6 +3760,15 @@
               <w:ind w:left="0"/>
             </w:pPr>
             <w:r>
+              <w:t xml:space="preserve">{% if relative. </w:t>
+            </w:r>
+            <w:r>
+              <w:t>relationship</w:t>
+            </w:r>
+            <w:r>
+              <w:t xml:space="preserve">  == ‘Child’ %}</w:t>
+            </w:r>
+            <w:r>
               <w:t>{{relative.age</w:t>
             </w:r>
             <w:r>
@@ -3749,6 +3776,9 @@
             </w:r>
             <w:r>
               <w:t>}}</w:t>
+            </w:r>
+            <w:r>
+              <w:t>{% endif %}</w:t>
             </w:r>
           </w:p>
         </w:tc>
@@ -3901,6 +3931,7 @@
         <w:ind w:left="720"/>
       </w:pPr>
       <w:r>
+        <w:lastRenderedPageBreak/>
         <w:t>{%</w:t>
       </w:r>
       <w:r>
@@ -3930,7 +3961,6 @@
         <w:ind w:firstLine="720"/>
       </w:pPr>
       <w:r>
-        <w:lastRenderedPageBreak/>
         <w:t>{%</w:t>
       </w:r>
       <w:r>
@@ -4434,7 +4464,16 @@
               <w:t xml:space="preserve"> %}</w:t>
             </w:r>
             <w:r>
-              <w:t>{{ x.age_in_years() }}</w:t>
+              <w:t>{{ x.age_in_years</w:t>
+            </w:r>
+          </w:p>
+          <w:p>
+            <w:pPr>
+              <w:pStyle w:val="ListParagraph"/>
+              <w:ind w:left="0"/>
+            </w:pPr>
+            <w:r>
+              <w:t>() }}</w:t>
             </w:r>
             <w:r>
               <w:t xml:space="preserve"> {%</w:t>
@@ -4644,7 +4683,7 @@
           <w:sz w:val="28"/>
           <w:szCs w:val="28"/>
         </w:rPr>
-        <w:t xml:space="preserve">10.5 I understand that the decedent's estate must be distributed first to satisfy claims against the decedent's estate as set forth in paragraph 7.5 of this affidavit before any distribution is made to any heir or legatee. By signing this affidavit, I agree to indemnify and hold harmless all creditors of the decedent's estate, the decedent's heirs and legatees, and </w:t>
+        <w:t xml:space="preserve">10.5 I understand that the decedent's estate must be distributed first to satisfy claims against the decedent's estate as set forth in paragraph 7.5 of this affidavit before any distribution is made to any heir or legatee. </w:t>
       </w:r>
       <w:r>
         <w:rPr>
@@ -4654,7 +4693,7 @@
           <w:szCs w:val="28"/>
         </w:rPr>
         <w:lastRenderedPageBreak/>
-        <w:t xml:space="preserve">other persons, corporations, or financial institutions relying upon this affidavit who incur any loss because of reliance on this affidavit, up to the amount lost because of any act or omission by me. I further understand that any person, corporation, or financial institution recovering under this indemnification provision shall be entitled to reasonable attorney's fees and the expenses of recovery. </w:t>
+        <w:t xml:space="preserve">By signing this affidavit, I agree to indemnify and hold harmless all creditors of the decedent's estate, the decedent's heirs and legatees, and other persons, corporations, or financial institutions relying upon this affidavit who incur any loss because of reliance on this affidavit, up to the amount lost because of any act or omission by me. I further understand that any person, corporation, or financial institution recovering under this indemnification provision shall be entitled to reasonable attorney's fees and the expenses of recovery. </w:t>
       </w:r>
     </w:p>
     <w:p/>
@@ -7332,7 +7371,7 @@
 </file>
 
 <file path=customXml/itemProps1.xml><?xml version="1.0" encoding="utf-8"?>
-<ds:datastoreItem xmlns:ds="http://schemas.openxmlformats.org/officeDocument/2006/customXml" ds:itemID="{BE78AC4A-9FD5-4E36-AEFB-9A462ED60F2C}">
+<ds:datastoreItem xmlns:ds="http://schemas.openxmlformats.org/officeDocument/2006/customXml" ds:itemID="{45ACEB85-BF7E-4BD8-9F3B-3988A667A1E0}">
   <ds:schemaRefs>
     <ds:schemaRef ds:uri="http://schemas.openxmlformats.org/officeDocument/2006/bibliography"/>
   </ds:schemaRefs>

</xml_diff>

<commit_message>
updated current_context and name_full
</commit_message>
<xml_diff>
--- a/docassemble/SmallEstateAffidavit/data/templates/small_estate_affidavit.docx
+++ b/docassemble/SmallEstateAffidavit/data/templates/small_estate_affidavit.docx
@@ -1,6 +1,6 @@
 
 <file path=word/document.xml><?xml version="1.0" encoding="utf-8"?>
-<w:document xmlns:wpc="http://schemas.microsoft.com/office/word/2010/wordprocessingCanvas" xmlns:cx="http://schemas.microsoft.com/office/drawing/2014/chartex" xmlns:cx1="http://schemas.microsoft.com/office/drawing/2015/9/8/chartex" xmlns:mc="http://schemas.openxmlformats.org/markup-compatibility/2006" xmlns:o="urn:schemas-microsoft-com:office:office" xmlns:r="http://schemas.openxmlformats.org/officeDocument/2006/relationships" xmlns:m="http://schemas.openxmlformats.org/officeDocument/2006/math" xmlns:v="urn:schemas-microsoft-com:vml" xmlns:wp14="http://schemas.microsoft.com/office/word/2010/wordprocessingDrawing" xmlns:wp="http://schemas.openxmlformats.org/drawingml/2006/wordprocessingDrawing" xmlns:w10="urn:schemas-microsoft-com:office:word" xmlns:w="http://schemas.openxmlformats.org/wordprocessingml/2006/main" xmlns:w14="http://schemas.microsoft.com/office/word/2010/wordml" xmlns:w15="http://schemas.microsoft.com/office/word/2012/wordml" xmlns:w16se="http://schemas.microsoft.com/office/word/2015/wordml/symex" xmlns:wpg="http://schemas.microsoft.com/office/word/2010/wordprocessingGroup" xmlns:wpi="http://schemas.microsoft.com/office/word/2010/wordprocessingInk" xmlns:wne="http://schemas.microsoft.com/office/word/2006/wordml" xmlns:wps="http://schemas.microsoft.com/office/word/2010/wordprocessingShape" mc:Ignorable="w14 w15 w16se wp14">
+<w:document xmlns:wpc="http://schemas.microsoft.com/office/word/2010/wordprocessingCanvas" xmlns:cx="http://schemas.microsoft.com/office/drawing/2014/chartex" xmlns:cx1="http://schemas.microsoft.com/office/drawing/2015/9/8/chartex" xmlns:cx2="http://schemas.microsoft.com/office/drawing/2015/10/21/chartex" xmlns:cx3="http://schemas.microsoft.com/office/drawing/2016/5/9/chartex" xmlns:cx4="http://schemas.microsoft.com/office/drawing/2016/5/10/chartex" xmlns:cx5="http://schemas.microsoft.com/office/drawing/2016/5/11/chartex" xmlns:cx6="http://schemas.microsoft.com/office/drawing/2016/5/12/chartex" xmlns:cx7="http://schemas.microsoft.com/office/drawing/2016/5/13/chartex" xmlns:cx8="http://schemas.microsoft.com/office/drawing/2016/5/14/chartex" xmlns:mc="http://schemas.openxmlformats.org/markup-compatibility/2006" xmlns:aink="http://schemas.microsoft.com/office/drawing/2016/ink" xmlns:am3d="http://schemas.microsoft.com/office/drawing/2017/model3d" xmlns:o="urn:schemas-microsoft-com:office:office" xmlns:oel="http://schemas.microsoft.com/office/2019/extlst" xmlns:r="http://schemas.openxmlformats.org/officeDocument/2006/relationships" xmlns:m="http://schemas.openxmlformats.org/officeDocument/2006/math" xmlns:v="urn:schemas-microsoft-com:vml" xmlns:wp14="http://schemas.microsoft.com/office/word/2010/wordprocessingDrawing" xmlns:wp="http://schemas.openxmlformats.org/drawingml/2006/wordprocessingDrawing" xmlns:w10="urn:schemas-microsoft-com:office:word" xmlns:w="http://schemas.openxmlformats.org/wordprocessingml/2006/main" xmlns:w14="http://schemas.microsoft.com/office/word/2010/wordml" xmlns:w15="http://schemas.microsoft.com/office/word/2012/wordml" xmlns:w16cex="http://schemas.microsoft.com/office/word/2018/wordml/cex" xmlns:w16cid="http://schemas.microsoft.com/office/word/2016/wordml/cid" xmlns:w16="http://schemas.microsoft.com/office/word/2018/wordml" xmlns:w16du="http://schemas.microsoft.com/office/word/2023/wordml/word16du" xmlns:w16sdtdh="http://schemas.microsoft.com/office/word/2020/wordml/sdtdatahash" xmlns:w16sdtfl="http://schemas.microsoft.com/office/word/2024/wordml/sdtformatlock" xmlns:w16se="http://schemas.microsoft.com/office/word/2015/wordml/symex" xmlns:wpg="http://schemas.microsoft.com/office/word/2010/wordprocessingGroup" xmlns:wpi="http://schemas.microsoft.com/office/word/2010/wordprocessingInk" xmlns:wne="http://schemas.microsoft.com/office/word/2006/wordml" xmlns:wps="http://schemas.microsoft.com/office/word/2010/wordprocessingShape" mc:Ignorable="w14 w15 w16se w16cid w16 w16cex w16sdtdh w16sdtfl w16du wp14">
   <w:body>
     <w:p>
       <w:pPr>
@@ -23,35 +23,41 @@
       <w:r>
         <w:t xml:space="preserve">I, </w:t>
       </w:r>
+      <w:proofErr w:type="gramStart"/>
       <w:r>
         <w:t>{{</w:t>
       </w:r>
       <w:r>
-        <w:t xml:space="preserve"> users</w:t>
-      </w:r>
-      <w:r>
-        <w:t>.</w:t>
-      </w:r>
-      <w:r>
-        <w:t>name</w:t>
-      </w:r>
-      <w:r>
-        <w:t>.</w:t>
-      </w:r>
-      <w:r>
-        <w:t>full(</w:t>
-      </w:r>
-      <w:r>
-        <w:t>middle=’full’</w:t>
-      </w:r>
-      <w:r>
-        <w:t>)</w:t>
-      </w:r>
-      <w:r>
         <w:t xml:space="preserve"> </w:t>
       </w:r>
-      <w:r>
-        <w:t>}}</w:t>
+      <w:proofErr w:type="spellStart"/>
+      <w:r>
+        <w:t>users</w:t>
+      </w:r>
+      <w:r>
+        <w:t>.name</w:t>
+      </w:r>
+      <w:proofErr w:type="gramEnd"/>
+      <w:r>
+        <w:t>_</w:t>
+      </w:r>
+      <w:proofErr w:type="gramStart"/>
+      <w:r>
+        <w:t>full</w:t>
+      </w:r>
+      <w:proofErr w:type="spellEnd"/>
+      <w:r>
+        <w:t>()</w:t>
+      </w:r>
+      <w:r>
+        <w:t xml:space="preserve"> </w:t>
+      </w:r>
+      <w:r>
+        <w:t>}</w:t>
+      </w:r>
+      <w:proofErr w:type="gramEnd"/>
+      <w:r>
+        <w:t>}</w:t>
       </w:r>
       <w:r>
         <w:t>, on oath state:</w:t>
@@ -79,31 +85,72 @@
         <w:t xml:space="preserve">) My residence address is: </w:t>
       </w:r>
       <w:r>
-        <w:t>{{users</w:t>
-      </w:r>
-      <w:r>
-        <w:t>.address.line_one(bare=True)}}</w:t>
-      </w:r>
+        <w:t>{{</w:t>
+      </w:r>
+      <w:proofErr w:type="spellStart"/>
+      <w:proofErr w:type="gramStart"/>
+      <w:r>
+        <w:t>users</w:t>
+      </w:r>
+      <w:r>
+        <w:t>.address</w:t>
+      </w:r>
+      <w:proofErr w:type="gramEnd"/>
+      <w:r>
+        <w:t>.line_one</w:t>
+      </w:r>
+      <w:proofErr w:type="spellEnd"/>
+      <w:r>
+        <w:t>(bare=</w:t>
+      </w:r>
+      <w:proofErr w:type="gramStart"/>
+      <w:r>
+        <w:t>True)}}</w:t>
+      </w:r>
+      <w:proofErr w:type="gramEnd"/>
       <w:r>
         <w:t xml:space="preserve">; </w:t>
       </w:r>
+      <w:proofErr w:type="gramStart"/>
       <w:r>
         <w:t>{{</w:t>
       </w:r>
       <w:r>
         <w:t xml:space="preserve"> </w:t>
       </w:r>
+      <w:proofErr w:type="spellStart"/>
       <w:r>
         <w:t>users</w:t>
       </w:r>
-      <w:r>
-        <w:t>.address.line_two()</w:t>
+      <w:proofErr w:type="gramEnd"/>
+      <w:r>
+        <w:t>.</w:t>
+      </w:r>
+      <w:proofErr w:type="gramStart"/>
+      <w:r>
+        <w:t>address.line</w:t>
+      </w:r>
+      <w:proofErr w:type="gramEnd"/>
+      <w:r>
+        <w:t>_</w:t>
+      </w:r>
+      <w:proofErr w:type="gramStart"/>
+      <w:r>
+        <w:t>two</w:t>
+      </w:r>
+      <w:proofErr w:type="spellEnd"/>
+      <w:r>
+        <w:t>()</w:t>
       </w:r>
       <w:r>
         <w:t xml:space="preserve"> </w:t>
       </w:r>
       <w:r>
-        <w:t>}}</w:t>
+        <w:t>}</w:t>
+      </w:r>
+      <w:proofErr w:type="gramEnd"/>
+      <w:r>
+        <w:t>}</w:t>
       </w:r>
       <w:r>
         <w:t>.</w:t>
@@ -145,6 +192,8 @@
         </w:rPr>
         <w:t xml:space="preserve">not </w:t>
       </w:r>
+      <w:proofErr w:type="spellStart"/>
+      <w:proofErr w:type="gramStart"/>
       <w:r>
         <w:t>users.</w:t>
       </w:r>
@@ -152,8 +201,16 @@
         <w:rPr>
           <w:bCs/>
         </w:rPr>
-        <w:t>mailing_address</w:t>
-      </w:r>
+        <w:t>mailing</w:t>
+      </w:r>
+      <w:proofErr w:type="gramEnd"/>
+      <w:r>
+        <w:rPr>
+          <w:bCs/>
+        </w:rPr>
+        <w:t>_address</w:t>
+      </w:r>
+      <w:proofErr w:type="spellEnd"/>
       <w:r>
         <w:rPr>
           <w:bCs/>
@@ -166,9 +223,13 @@
         </w:rPr>
         <w:t xml:space="preserve">= </w:t>
       </w:r>
+      <w:proofErr w:type="spellStart"/>
+      <w:proofErr w:type="gramStart"/>
       <w:r>
         <w:t>users.address</w:t>
       </w:r>
+      <w:proofErr w:type="spellEnd"/>
+      <w:proofErr w:type="gramEnd"/>
       <w:r>
         <w:rPr>
           <w:bCs/>
@@ -196,7 +257,11 @@
         <w:t>mailing</w:t>
       </w:r>
       <w:r>
-        <w:t xml:space="preserve"> address is:{{</w:t>
+        <w:t xml:space="preserve"> address </w:t>
+      </w:r>
+      <w:proofErr w:type="gramStart"/>
+      <w:r>
+        <w:t>is:{{</w:t>
       </w:r>
       <w:r>
         <w:rPr>
@@ -204,12 +269,14 @@
         </w:rPr>
         <w:t xml:space="preserve"> </w:t>
       </w:r>
+      <w:proofErr w:type="spellStart"/>
       <w:r>
         <w:rPr>
           <w:bCs/>
         </w:rPr>
         <w:t>users</w:t>
       </w:r>
+      <w:proofErr w:type="gramEnd"/>
       <w:r>
         <w:rPr>
           <w:bCs/>
@@ -220,19 +287,45 @@
         <w:rPr>
           <w:bCs/>
         </w:rPr>
-        <w:t>mailing_address</w:t>
-      </w:r>
-      <w:r>
-        <w:t>.on_one_line(</w:t>
-      </w:r>
+        <w:t>mailing_</w:t>
+      </w:r>
+      <w:proofErr w:type="gramStart"/>
       <w:r>
         <w:rPr>
           <w:bCs/>
         </w:rPr>
-        <w:t>bare=True</w:t>
-      </w:r>
-      <w:r>
-        <w:t xml:space="preserve">)}}; </w:t>
+        <w:t>address</w:t>
+      </w:r>
+      <w:r>
+        <w:t>.on</w:t>
+      </w:r>
+      <w:proofErr w:type="gramEnd"/>
+      <w:r>
+        <w:t>_one_line</w:t>
+      </w:r>
+      <w:proofErr w:type="spellEnd"/>
+      <w:r>
+        <w:t>(</w:t>
+      </w:r>
+      <w:r>
+        <w:rPr>
+          <w:bCs/>
+        </w:rPr>
+        <w:t>bare=</w:t>
+      </w:r>
+      <w:proofErr w:type="gramStart"/>
+      <w:r>
+        <w:rPr>
+          <w:bCs/>
+        </w:rPr>
+        <w:t>True</w:t>
+      </w:r>
+      <w:r>
+        <w:t>)}}</w:t>
+      </w:r>
+      <w:proofErr w:type="gramEnd"/>
+      <w:r>
+        <w:t xml:space="preserve">; </w:t>
       </w:r>
       <w:r>
         <w:t>and</w:t>
@@ -257,15 +350,28 @@
         <w:t>p</w:t>
       </w:r>
       <w:r>
-        <w:t xml:space="preserve"> endif %}</w:t>
-      </w:r>
+        <w:t xml:space="preserve"> </w:t>
+      </w:r>
+      <w:proofErr w:type="gramStart"/>
+      <w:r>
+        <w:t>endif %}</w:t>
+      </w:r>
+      <w:proofErr w:type="gramEnd"/>
     </w:p>
     <w:p>
       <w:pPr>
         <w:ind w:left="720"/>
       </w:pPr>
       <w:r>
-        <w:t xml:space="preserve">(c) I understand that, if I am an out of state resident, I submit myself to the jurisdiction of Illinois courts for all matters related to the preparation and use of this affidavit. My agent for service of process in Illinois is: </w:t>
+        <w:t xml:space="preserve">(c) I understand that, if I am an out of state resident, I submit myself to the jurisdiction of Illinois courts for all matters related to the preparation and use of this affidavit. My agent for </w:t>
+      </w:r>
+      <w:proofErr w:type="gramStart"/>
+      <w:r>
+        <w:t>service of process</w:t>
+      </w:r>
+      <w:proofErr w:type="gramEnd"/>
+      <w:r>
+        <w:t xml:space="preserve"> in Illinois is: </w:t>
       </w:r>
     </w:p>
     <w:p>
@@ -296,7 +402,6 @@
         <w:tc>
           <w:tcPr>
             <w:tcW w:w="2880" w:type="dxa"/>
-            <w:shd w:val="clear" w:color="auto" w:fill="auto"/>
           </w:tcPr>
           <w:p>
             <w:pPr>
@@ -317,7 +422,6 @@
         <w:tc>
           <w:tcPr>
             <w:tcW w:w="5670" w:type="dxa"/>
-            <w:shd w:val="clear" w:color="auto" w:fill="auto"/>
           </w:tcPr>
           <w:p>
             <w:pPr>
@@ -333,22 +437,103 @@
                 <w:sz w:val="24"/>
                 <w:szCs w:val="24"/>
               </w:rPr>
-              <w:t>{% if agent_check == “yes” %}</w:t>
-            </w:r>
+              <w:t xml:space="preserve">{% if </w:t>
+            </w:r>
+            <w:proofErr w:type="spellStart"/>
             <w:r>
               <w:rPr>
                 <w:bCs/>
                 <w:sz w:val="24"/>
                 <w:szCs w:val="24"/>
               </w:rPr>
-              <w:t>{{agent.name.full(middle=’full’)}</w:t>
-            </w:r>
+              <w:t>agent_check</w:t>
+            </w:r>
+            <w:proofErr w:type="spellEnd"/>
             <w:r>
               <w:rPr>
                 <w:bCs/>
                 <w:sz w:val="24"/>
                 <w:szCs w:val="24"/>
               </w:rPr>
+              <w:t xml:space="preserve"> == “yes” </w:t>
+            </w:r>
+            <w:proofErr w:type="gramStart"/>
+            <w:r>
+              <w:rPr>
+                <w:bCs/>
+                <w:sz w:val="24"/>
+                <w:szCs w:val="24"/>
+              </w:rPr>
+              <w:t>%}</w:t>
+            </w:r>
+            <w:r>
+              <w:rPr>
+                <w:bCs/>
+                <w:sz w:val="24"/>
+                <w:szCs w:val="24"/>
+              </w:rPr>
+              <w:t>{</w:t>
+            </w:r>
+            <w:proofErr w:type="gramEnd"/>
+            <w:r>
+              <w:rPr>
+                <w:bCs/>
+                <w:sz w:val="24"/>
+                <w:szCs w:val="24"/>
+              </w:rPr>
+              <w:t>{</w:t>
+            </w:r>
+            <w:proofErr w:type="spellStart"/>
+            <w:r>
+              <w:rPr>
+                <w:bCs/>
+                <w:sz w:val="24"/>
+                <w:szCs w:val="24"/>
+              </w:rPr>
+              <w:t>agent</w:t>
+            </w:r>
+            <w:r>
+              <w:rPr>
+                <w:bCs/>
+                <w:sz w:val="24"/>
+                <w:szCs w:val="24"/>
+              </w:rPr>
+              <w:t>.name_</w:t>
+            </w:r>
+            <w:proofErr w:type="gramStart"/>
+            <w:r>
+              <w:rPr>
+                <w:bCs/>
+                <w:sz w:val="24"/>
+                <w:szCs w:val="24"/>
+              </w:rPr>
+              <w:t>full</w:t>
+            </w:r>
+            <w:proofErr w:type="spellEnd"/>
+            <w:r>
+              <w:rPr>
+                <w:bCs/>
+                <w:sz w:val="24"/>
+                <w:szCs w:val="24"/>
+              </w:rPr>
+              <w:t>(</w:t>
+            </w:r>
+            <w:proofErr w:type="gramEnd"/>
+            <w:r>
+              <w:rPr>
+                <w:bCs/>
+                <w:sz w:val="24"/>
+                <w:szCs w:val="24"/>
+              </w:rPr>
+              <w:t>)</w:t>
+            </w:r>
+            <w:proofErr w:type="gramStart"/>
+            <w:r>
+              <w:rPr>
+                <w:bCs/>
+                <w:sz w:val="24"/>
+                <w:szCs w:val="24"/>
+              </w:rPr>
               <w:t>}</w:t>
             </w:r>
             <w:r>
@@ -357,7 +542,24 @@
                 <w:sz w:val="24"/>
                 <w:szCs w:val="24"/>
               </w:rPr>
-              <w:t>{% endif %}</w:t>
+              <w:t>}</w:t>
+            </w:r>
+            <w:r>
+              <w:rPr>
+                <w:bCs/>
+                <w:sz w:val="24"/>
+                <w:szCs w:val="24"/>
+              </w:rPr>
+              <w:t>{</w:t>
+            </w:r>
+            <w:proofErr w:type="gramEnd"/>
+            <w:r>
+              <w:rPr>
+                <w:bCs/>
+                <w:sz w:val="24"/>
+                <w:szCs w:val="24"/>
+              </w:rPr>
+              <w:t>% endif %}</w:t>
             </w:r>
           </w:p>
         </w:tc>
@@ -366,7 +568,6 @@
         <w:tc>
           <w:tcPr>
             <w:tcW w:w="2880" w:type="dxa"/>
-            <w:shd w:val="clear" w:color="auto" w:fill="auto"/>
           </w:tcPr>
           <w:p>
             <w:pPr>
@@ -387,7 +588,6 @@
         <w:tc>
           <w:tcPr>
             <w:tcW w:w="5670" w:type="dxa"/>
-            <w:shd w:val="clear" w:color="auto" w:fill="auto"/>
           </w:tcPr>
           <w:p>
             <w:pPr>
@@ -405,22 +605,76 @@
                 <w:sz w:val="24"/>
                 <w:szCs w:val="24"/>
               </w:rPr>
-              <w:t>{% if agent_check == “yes” %}</w:t>
-            </w:r>
+              <w:t xml:space="preserve">{% if </w:t>
+            </w:r>
+            <w:proofErr w:type="spellStart"/>
             <w:r>
               <w:rPr>
                 <w:bCs/>
                 <w:sz w:val="24"/>
                 <w:szCs w:val="24"/>
               </w:rPr>
-              <w:t>{{agent.</w:t>
-            </w:r>
-            <w:r>
-              <w:rPr>
-                <w:sz w:val="24"/>
-                <w:szCs w:val="24"/>
-              </w:rPr>
-              <w:t>address.</w:t>
+              <w:t>agent_check</w:t>
+            </w:r>
+            <w:proofErr w:type="spellEnd"/>
+            <w:r>
+              <w:rPr>
+                <w:bCs/>
+                <w:sz w:val="24"/>
+                <w:szCs w:val="24"/>
+              </w:rPr>
+              <w:t xml:space="preserve"> == “yes” </w:t>
+            </w:r>
+            <w:proofErr w:type="gramStart"/>
+            <w:r>
+              <w:rPr>
+                <w:bCs/>
+                <w:sz w:val="24"/>
+                <w:szCs w:val="24"/>
+              </w:rPr>
+              <w:t>%}</w:t>
+            </w:r>
+            <w:r>
+              <w:rPr>
+                <w:bCs/>
+                <w:sz w:val="24"/>
+                <w:szCs w:val="24"/>
+              </w:rPr>
+              <w:t>{</w:t>
+            </w:r>
+            <w:proofErr w:type="gramEnd"/>
+            <w:r>
+              <w:rPr>
+                <w:bCs/>
+                <w:sz w:val="24"/>
+                <w:szCs w:val="24"/>
+              </w:rPr>
+              <w:t>{</w:t>
+            </w:r>
+            <w:proofErr w:type="spellStart"/>
+            <w:proofErr w:type="gramStart"/>
+            <w:r>
+              <w:rPr>
+                <w:bCs/>
+                <w:sz w:val="24"/>
+                <w:szCs w:val="24"/>
+              </w:rPr>
+              <w:t>agent.</w:t>
+            </w:r>
+            <w:r>
+              <w:rPr>
+                <w:sz w:val="24"/>
+                <w:szCs w:val="24"/>
+              </w:rPr>
+              <w:t>address</w:t>
+            </w:r>
+            <w:proofErr w:type="gramEnd"/>
+            <w:r>
+              <w:rPr>
+                <w:sz w:val="24"/>
+                <w:szCs w:val="24"/>
+              </w:rPr>
+              <w:t>.</w:t>
             </w:r>
             <w:r>
               <w:rPr>
@@ -429,6 +683,7 @@
               </w:rPr>
               <w:t>on_one_line</w:t>
             </w:r>
+            <w:proofErr w:type="spellEnd"/>
             <w:r>
               <w:rPr>
                 <w:sz w:val="24"/>
@@ -449,7 +704,15 @@
                 <w:sz w:val="24"/>
                 <w:szCs w:val="24"/>
               </w:rPr>
-              <w:t>)}}</w:t>
+              <w:t>)</w:t>
+            </w:r>
+            <w:proofErr w:type="gramStart"/>
+            <w:r>
+              <w:rPr>
+                <w:sz w:val="24"/>
+                <w:szCs w:val="24"/>
+              </w:rPr>
+              <w:t>}}</w:t>
             </w:r>
             <w:r>
               <w:rPr>
@@ -457,7 +720,16 @@
                 <w:sz w:val="24"/>
                 <w:szCs w:val="24"/>
               </w:rPr>
-              <w:t>{% endif %}</w:t>
+              <w:t>{</w:t>
+            </w:r>
+            <w:proofErr w:type="gramEnd"/>
+            <w:r>
+              <w:rPr>
+                <w:bCs/>
+                <w:sz w:val="24"/>
+                <w:szCs w:val="24"/>
+              </w:rPr>
+              <w:t>% endif %}</w:t>
             </w:r>
           </w:p>
         </w:tc>
@@ -466,7 +738,6 @@
         <w:tc>
           <w:tcPr>
             <w:tcW w:w="2880" w:type="dxa"/>
-            <w:shd w:val="clear" w:color="auto" w:fill="auto"/>
           </w:tcPr>
           <w:p>
             <w:pPr>
@@ -487,7 +758,6 @@
         <w:tc>
           <w:tcPr>
             <w:tcW w:w="5670" w:type="dxa"/>
-            <w:shd w:val="clear" w:color="auto" w:fill="auto"/>
           </w:tcPr>
           <w:p>
             <w:pPr>
@@ -505,30 +775,102 @@
                 <w:sz w:val="24"/>
                 <w:szCs w:val="24"/>
               </w:rPr>
-              <w:t>{% if agent_check == “yes” %}</w:t>
-            </w:r>
+              <w:t xml:space="preserve">{% if </w:t>
+            </w:r>
+            <w:proofErr w:type="spellStart"/>
             <w:r>
               <w:rPr>
                 <w:bCs/>
                 <w:sz w:val="24"/>
                 <w:szCs w:val="24"/>
               </w:rPr>
-              <w:t>{{agent.</w:t>
-            </w:r>
-            <w:r>
-              <w:rPr>
-                <w:sz w:val="24"/>
-                <w:szCs w:val="24"/>
-              </w:rPr>
-              <w:t>address.city}}</w:t>
-            </w:r>
+              <w:t>agent_check</w:t>
+            </w:r>
+            <w:proofErr w:type="spellEnd"/>
             <w:r>
               <w:rPr>
                 <w:bCs/>
                 <w:sz w:val="24"/>
                 <w:szCs w:val="24"/>
               </w:rPr>
-              <w:t>{% endif %}</w:t>
+              <w:t xml:space="preserve"> == “yes” </w:t>
+            </w:r>
+            <w:proofErr w:type="gramStart"/>
+            <w:r>
+              <w:rPr>
+                <w:bCs/>
+                <w:sz w:val="24"/>
+                <w:szCs w:val="24"/>
+              </w:rPr>
+              <w:t>%}</w:t>
+            </w:r>
+            <w:r>
+              <w:rPr>
+                <w:bCs/>
+                <w:sz w:val="24"/>
+                <w:szCs w:val="24"/>
+              </w:rPr>
+              <w:t>{</w:t>
+            </w:r>
+            <w:proofErr w:type="gramEnd"/>
+            <w:r>
+              <w:rPr>
+                <w:bCs/>
+                <w:sz w:val="24"/>
+                <w:szCs w:val="24"/>
+              </w:rPr>
+              <w:t>{</w:t>
+            </w:r>
+            <w:proofErr w:type="spellStart"/>
+            <w:proofErr w:type="gramStart"/>
+            <w:r>
+              <w:rPr>
+                <w:bCs/>
+                <w:sz w:val="24"/>
+                <w:szCs w:val="24"/>
+              </w:rPr>
+              <w:t>agent.</w:t>
+            </w:r>
+            <w:r>
+              <w:rPr>
+                <w:sz w:val="24"/>
+                <w:szCs w:val="24"/>
+              </w:rPr>
+              <w:t>address</w:t>
+            </w:r>
+            <w:proofErr w:type="gramEnd"/>
+            <w:r>
+              <w:rPr>
+                <w:sz w:val="24"/>
+                <w:szCs w:val="24"/>
+              </w:rPr>
+              <w:t>.city</w:t>
+            </w:r>
+            <w:proofErr w:type="spellEnd"/>
+            <w:proofErr w:type="gramStart"/>
+            <w:r>
+              <w:rPr>
+                <w:sz w:val="24"/>
+                <w:szCs w:val="24"/>
+              </w:rPr>
+              <w:t>}}</w:t>
+            </w:r>
+            <w:r>
+              <w:rPr>
+                <w:bCs/>
+                <w:sz w:val="24"/>
+                <w:szCs w:val="24"/>
+              </w:rPr>
+              <w:t>{</w:t>
+            </w:r>
+            <w:proofErr w:type="gramEnd"/>
+            <w:r>
+              <w:rPr>
+                <w:bCs/>
+                <w:sz w:val="24"/>
+                <w:szCs w:val="24"/>
+              </w:rPr>
+              <w:t>% endif %}</w:t>
             </w:r>
           </w:p>
         </w:tc>
@@ -537,7 +879,6 @@
         <w:tc>
           <w:tcPr>
             <w:tcW w:w="2880" w:type="dxa"/>
-            <w:shd w:val="clear" w:color="auto" w:fill="auto"/>
           </w:tcPr>
           <w:p>
             <w:pPr>
@@ -558,7 +899,6 @@
         <w:tc>
           <w:tcPr>
             <w:tcW w:w="5670" w:type="dxa"/>
-            <w:shd w:val="clear" w:color="auto" w:fill="auto"/>
           </w:tcPr>
           <w:p>
             <w:pPr>
@@ -576,22 +916,92 @@
                 <w:sz w:val="24"/>
                 <w:szCs w:val="24"/>
               </w:rPr>
-              <w:t>{% if agent_check == “yes” %}</w:t>
-            </w:r>
-            <w:r>
-              <w:rPr>
-                <w:sz w:val="24"/>
-                <w:szCs w:val="24"/>
-              </w:rPr>
-              <w:t>{{</w:t>
-            </w:r>
-            <w:r>
-              <w:rPr>
-                <w:sz w:val="24"/>
-                <w:szCs w:val="24"/>
-              </w:rPr>
-              <w:t>agent.phone_numbers()</w:t>
-            </w:r>
+              <w:t xml:space="preserve">{% if </w:t>
+            </w:r>
+            <w:proofErr w:type="spellStart"/>
+            <w:r>
+              <w:rPr>
+                <w:bCs/>
+                <w:sz w:val="24"/>
+                <w:szCs w:val="24"/>
+              </w:rPr>
+              <w:t>agent_check</w:t>
+            </w:r>
+            <w:proofErr w:type="spellEnd"/>
+            <w:r>
+              <w:rPr>
+                <w:bCs/>
+                <w:sz w:val="24"/>
+                <w:szCs w:val="24"/>
+              </w:rPr>
+              <w:t xml:space="preserve"> == “yes” </w:t>
+            </w:r>
+            <w:proofErr w:type="gramStart"/>
+            <w:r>
+              <w:rPr>
+                <w:bCs/>
+                <w:sz w:val="24"/>
+                <w:szCs w:val="24"/>
+              </w:rPr>
+              <w:t>%}</w:t>
+            </w:r>
+            <w:r>
+              <w:rPr>
+                <w:sz w:val="24"/>
+                <w:szCs w:val="24"/>
+              </w:rPr>
+              <w:t>{</w:t>
+            </w:r>
+            <w:proofErr w:type="gramEnd"/>
+            <w:r>
+              <w:rPr>
+                <w:sz w:val="24"/>
+                <w:szCs w:val="24"/>
+              </w:rPr>
+              <w:t>{</w:t>
+            </w:r>
+            <w:proofErr w:type="spellStart"/>
+            <w:proofErr w:type="gramStart"/>
+            <w:r>
+              <w:rPr>
+                <w:sz w:val="24"/>
+                <w:szCs w:val="24"/>
+              </w:rPr>
+              <w:t>agent.phone</w:t>
+            </w:r>
+            <w:proofErr w:type="gramEnd"/>
+            <w:r>
+              <w:rPr>
+                <w:sz w:val="24"/>
+                <w:szCs w:val="24"/>
+              </w:rPr>
+              <w:t>_</w:t>
+            </w:r>
+            <w:proofErr w:type="gramStart"/>
+            <w:r>
+              <w:rPr>
+                <w:sz w:val="24"/>
+                <w:szCs w:val="24"/>
+              </w:rPr>
+              <w:t>numbers</w:t>
+            </w:r>
+            <w:proofErr w:type="spellEnd"/>
+            <w:r>
+              <w:rPr>
+                <w:sz w:val="24"/>
+                <w:szCs w:val="24"/>
+              </w:rPr>
+              <w:t>(</w:t>
+            </w:r>
+            <w:proofErr w:type="gramEnd"/>
+            <w:r>
+              <w:rPr>
+                <w:sz w:val="24"/>
+                <w:szCs w:val="24"/>
+              </w:rPr>
+              <w:t>)</w:t>
+            </w:r>
+            <w:proofErr w:type="gramStart"/>
             <w:r>
               <w:rPr>
                 <w:sz w:val="24"/>
@@ -612,7 +1022,16 @@
                 <w:sz w:val="24"/>
                 <w:szCs w:val="24"/>
               </w:rPr>
-              <w:t>{% endif %}</w:t>
+              <w:t>{</w:t>
+            </w:r>
+            <w:proofErr w:type="gramEnd"/>
+            <w:r>
+              <w:rPr>
+                <w:bCs/>
+                <w:sz w:val="24"/>
+                <w:szCs w:val="24"/>
+              </w:rPr>
+              <w:t>% endif %}</w:t>
             </w:r>
           </w:p>
         </w:tc>
@@ -631,19 +1050,35 @@
         <w:t xml:space="preserve">I understand that if no person is named above as my agent for service or, if for any reason, service on the named person cannot be effectuated, the clerk of the circuit court of </w:t>
       </w:r>
       <w:r>
-        <w:t>{% if deced</w:t>
+        <w:t xml:space="preserve">{% if </w:t>
+      </w:r>
+      <w:proofErr w:type="spellStart"/>
+      <w:r>
+        <w:t>deced</w:t>
       </w:r>
       <w:r>
         <w:t>e</w:t>
       </w:r>
       <w:r>
-        <w:t>nt_property.county.lower() == “cook”%}Cook County,{% else %}{{ deced</w:t>
+        <w:t>nt_property.county.lower</w:t>
+      </w:r>
+      <w:proofErr w:type="spellEnd"/>
+      <w:r>
+        <w:t xml:space="preserve">() == “cook”%}Cook County,{% else %}{{ </w:t>
+      </w:r>
+      <w:proofErr w:type="spellStart"/>
+      <w:r>
+        <w:t>deced</w:t>
       </w:r>
       <w:r>
         <w:t>e</w:t>
       </w:r>
       <w:r>
-        <w:t>nt_property.county}}</w:t>
+        <w:t>nt_property.county</w:t>
+      </w:r>
+      <w:proofErr w:type="spellEnd"/>
+      <w:r>
+        <w:t>}}</w:t>
       </w:r>
       <w:r>
         <w:t xml:space="preserve"> </w:t>
@@ -657,8 +1092,13 @@
       <w:r>
         <w:t xml:space="preserve"> </w:t>
       </w:r>
-      <w:r>
-        <w:t>judicial_circuit }}</w:t>
+      <w:proofErr w:type="spellStart"/>
+      <w:r>
+        <w:t>judicial_circuit</w:t>
+      </w:r>
+      <w:proofErr w:type="spellEnd"/>
+      <w:r>
+        <w:t xml:space="preserve"> }}</w:t>
       </w:r>
       <w:r>
         <w:t xml:space="preserve"> Judicial Circuit,</w:t>
@@ -684,8 +1124,13 @@
         </w:numPr>
       </w:pPr>
       <w:r>
-        <w:t xml:space="preserve">The decedent's name is {{ </w:t>
-      </w:r>
+        <w:t xml:space="preserve">The decedent's name is </w:t>
+      </w:r>
+      <w:proofErr w:type="gramStart"/>
+      <w:r>
+        <w:t xml:space="preserve">{{ </w:t>
+      </w:r>
+      <w:proofErr w:type="spellStart"/>
       <w:r>
         <w:t>deced</w:t>
       </w:r>
@@ -693,19 +1138,32 @@
         <w:t>e</w:t>
       </w:r>
       <w:r>
-        <w:t>nt.name.</w:t>
-      </w:r>
-      <w:r>
-        <w:t>full(</w:t>
-      </w:r>
-      <w:r>
-        <w:t>middle=’full’</w:t>
-      </w:r>
-      <w:r>
-        <w:t xml:space="preserve">) </w:t>
-      </w:r>
-      <w:r>
-        <w:t>}}</w:t>
+        <w:t>nt</w:t>
+      </w:r>
+      <w:r>
+        <w:t>.name</w:t>
+      </w:r>
+      <w:proofErr w:type="gramEnd"/>
+      <w:r>
+        <w:t>_</w:t>
+      </w:r>
+      <w:proofErr w:type="gramStart"/>
+      <w:r>
+        <w:t>full</w:t>
+      </w:r>
+      <w:proofErr w:type="spellEnd"/>
+      <w:r>
+        <w:t>()</w:t>
+      </w:r>
+      <w:r>
+        <w:t xml:space="preserve"> </w:t>
+      </w:r>
+      <w:r>
+        <w:t>}</w:t>
+      </w:r>
+      <w:proofErr w:type="gramEnd"/>
+      <w:r>
+        <w:t>}</w:t>
       </w:r>
       <w:r>
         <w:t>.</w:t>
@@ -728,13 +1186,21 @@
         <w:t>The da</w:t>
       </w:r>
       <w:r>
-        <w:t>te of the decedent's death was {{deced</w:t>
+        <w:t>te of the decedent's death was {{</w:t>
+      </w:r>
+      <w:proofErr w:type="spellStart"/>
+      <w:r>
+        <w:t>deced</w:t>
       </w:r>
       <w:r>
         <w:t>e</w:t>
       </w:r>
       <w:r>
-        <w:t>nt_death_date}}</w:t>
+        <w:t>nt_death_date</w:t>
+      </w:r>
+      <w:proofErr w:type="spellEnd"/>
+      <w:r>
+        <w:t>}}</w:t>
       </w:r>
       <w:r>
         <w:t>, and I have attached a copy of the death certificate hereto.</w:t>
@@ -756,9 +1222,11 @@
       <w:r>
         <w:t xml:space="preserve">The decedent's place of residence immediately before the decedent’s death was </w:t>
       </w:r>
+      <w:proofErr w:type="gramStart"/>
       <w:r>
         <w:t xml:space="preserve">{{ </w:t>
       </w:r>
+      <w:proofErr w:type="spellStart"/>
       <w:r>
         <w:t>dece</w:t>
       </w:r>
@@ -766,7 +1234,23 @@
         <w:t>de</w:t>
       </w:r>
       <w:r>
-        <w:t>nt_property.on_one_line(bare=True)}}</w:t>
+        <w:t>nt</w:t>
+      </w:r>
+      <w:proofErr w:type="gramEnd"/>
+      <w:r>
+        <w:t>_</w:t>
+      </w:r>
+      <w:proofErr w:type="gramStart"/>
+      <w:r>
+        <w:t>property.on</w:t>
+      </w:r>
+      <w:proofErr w:type="gramEnd"/>
+      <w:r>
+        <w:t>_one_line</w:t>
+      </w:r>
+      <w:proofErr w:type="spellEnd"/>
+      <w:r>
+        <w:t>(bare=True)}}</w:t>
       </w:r>
       <w:r>
         <w:t>.</w:t>
@@ -806,7 +1290,15 @@
         </w:numPr>
       </w:pPr>
       <w:r>
-        <w:t>The gross value of the decedent's entire personal estate, including the value of all property passing to any party either by intestacy or under a will, does not exceed $100,000. (Here, list each asset, e.g., cash, sto</w:t>
+        <w:t xml:space="preserve">The gross value of the decedent's entire personal estate, including the value of all property passing to any party either by intestacy or under a will, does not exceed $100,000. (Here, </w:t>
+      </w:r>
+      <w:proofErr w:type="gramStart"/>
+      <w:r>
+        <w:t>list</w:t>
+      </w:r>
+      <w:proofErr w:type="gramEnd"/>
+      <w:r>
+        <w:t xml:space="preserve"> each asset, e.g., cash, sto</w:t>
       </w:r>
       <w:r>
         <w:t>ck, and its fair market value.)</w:t>
@@ -939,7 +1431,23 @@
                 <w:sz w:val="24"/>
                 <w:szCs w:val="24"/>
               </w:rPr>
-              <w:t>{%tr for asset in decedent_assets %}</w:t>
+              <w:t xml:space="preserve">{%tr for asset in </w:t>
+            </w:r>
+            <w:proofErr w:type="spellStart"/>
+            <w:r>
+              <w:rPr>
+                <w:sz w:val="24"/>
+                <w:szCs w:val="24"/>
+              </w:rPr>
+              <w:t>decedent_assets</w:t>
+            </w:r>
+            <w:proofErr w:type="spellEnd"/>
+            <w:r>
+              <w:rPr>
+                <w:sz w:val="24"/>
+                <w:szCs w:val="24"/>
+              </w:rPr>
+              <w:t xml:space="preserve"> %}</w:t>
             </w:r>
           </w:p>
         </w:tc>
@@ -1028,7 +1536,25 @@
                 <w:sz w:val="24"/>
                 <w:szCs w:val="24"/>
               </w:rPr>
-              <w:t>{{asset.description}}</w:t>
+              <w:t>{{</w:t>
+            </w:r>
+            <w:proofErr w:type="spellStart"/>
+            <w:proofErr w:type="gramStart"/>
+            <w:r>
+              <w:rPr>
+                <w:sz w:val="24"/>
+                <w:szCs w:val="24"/>
+              </w:rPr>
+              <w:t>asset.description</w:t>
+            </w:r>
+            <w:proofErr w:type="spellEnd"/>
+            <w:proofErr w:type="gramEnd"/>
+            <w:r>
+              <w:rPr>
+                <w:sz w:val="24"/>
+                <w:szCs w:val="24"/>
+              </w:rPr>
+              <w:t>}}</w:t>
             </w:r>
           </w:p>
         </w:tc>
@@ -1075,6 +1601,7 @@
               </w:rPr>
               <w:t>currency(</w:t>
             </w:r>
+            <w:proofErr w:type="spellStart"/>
             <w:r>
               <w:rPr>
                 <w:sz w:val="24"/>
@@ -1082,6 +1609,7 @@
               </w:rPr>
               <w:t>asset.value</w:t>
             </w:r>
+            <w:proofErr w:type="spellEnd"/>
             <w:r>
               <w:rPr>
                 <w:sz w:val="24"/>
@@ -1131,7 +1659,23 @@
                 <w:sz w:val="24"/>
                 <w:szCs w:val="24"/>
               </w:rPr>
-              <w:t>{%tr endfor %}</w:t>
+              <w:t xml:space="preserve">{%tr </w:t>
+            </w:r>
+            <w:proofErr w:type="spellStart"/>
+            <w:r>
+              <w:rPr>
+                <w:sz w:val="24"/>
+                <w:szCs w:val="24"/>
+              </w:rPr>
+              <w:t>endfor</w:t>
+            </w:r>
+            <w:proofErr w:type="spellEnd"/>
+            <w:r>
+              <w:rPr>
+                <w:sz w:val="24"/>
+                <w:szCs w:val="24"/>
+              </w:rPr>
+              <w:t xml:space="preserve"> %}</w:t>
             </w:r>
           </w:p>
         </w:tc>
@@ -1190,9 +1734,19 @@
       <w:r>
         <w:t xml:space="preserve"> </w:t>
       </w:r>
-      <w:r>
-        <w:t>unclaimed_property %}</w:t>
-      </w:r>
+      <w:proofErr w:type="spellStart"/>
+      <w:r>
+        <w:t>unclaimed_</w:t>
+      </w:r>
+      <w:proofErr w:type="gramStart"/>
+      <w:r>
+        <w:t>property</w:t>
+      </w:r>
+      <w:proofErr w:type="spellEnd"/>
+      <w:r>
+        <w:t xml:space="preserve"> %}</w:t>
+      </w:r>
+      <w:proofErr w:type="gramEnd"/>
     </w:p>
     <w:p>
       <w:pPr>
@@ -1213,13 +1767,21 @@
         <w:t>p</w:t>
       </w:r>
       <w:r>
-        <w:t xml:space="preserve"> endif </w:t>
-      </w:r>
-      <w:r>
         <w:t xml:space="preserve"> </w:t>
       </w:r>
-      <w:r>
-        <w:t>%}</w:t>
+      <w:proofErr w:type="gramStart"/>
+      <w:r>
+        <w:t xml:space="preserve">endif </w:t>
+      </w:r>
+      <w:r>
+        <w:t xml:space="preserve"> </w:t>
+      </w:r>
+      <w:r>
+        <w:t>%</w:t>
+      </w:r>
+      <w:proofErr w:type="gramEnd"/>
+      <w:r>
+        <w:t>}</w:t>
       </w:r>
     </w:p>
     <w:p>
@@ -1240,15 +1802,22 @@
       <w:r>
         <w:t xml:space="preserve"> if </w:t>
       </w:r>
+      <w:proofErr w:type="spellStart"/>
       <w:r>
         <w:t>funeral_other_debts</w:t>
       </w:r>
-      <w:r>
-        <w:t xml:space="preserve"> == True</w:t>
+      <w:proofErr w:type="spellEnd"/>
+      <w:r>
+        <w:t xml:space="preserve"> == </w:t>
+      </w:r>
+      <w:proofErr w:type="gramStart"/>
+      <w:r>
+        <w:t>True</w:t>
       </w:r>
       <w:r>
         <w:t xml:space="preserve"> %}</w:t>
       </w:r>
+      <w:proofErr w:type="gramEnd"/>
     </w:p>
     <w:p>
       <w:pPr>
@@ -1259,7 +1828,15 @@
         </w:numPr>
       </w:pPr>
       <w:r>
-        <w:t xml:space="preserve"> All of the decedent's funeral expenses and other debts have been paid.</w:t>
+        <w:t xml:space="preserve"> </w:t>
+      </w:r>
+      <w:proofErr w:type="gramStart"/>
+      <w:r>
+        <w:t>All of</w:t>
+      </w:r>
+      <w:proofErr w:type="gramEnd"/>
+      <w:r>
+        <w:t xml:space="preserve"> the decedent's funeral expenses and other debts have been paid.</w:t>
       </w:r>
     </w:p>
     <w:p>
@@ -1273,8 +1850,13 @@
         <w:t>p</w:t>
       </w:r>
       <w:r>
-        <w:t xml:space="preserve"> else %}</w:t>
-      </w:r>
+        <w:t xml:space="preserve"> </w:t>
+      </w:r>
+      <w:proofErr w:type="gramStart"/>
+      <w:r>
+        <w:t>else %}</w:t>
+      </w:r>
+      <w:proofErr w:type="gramEnd"/>
     </w:p>
     <w:p>
       <w:pPr>
@@ -1319,14 +1901,24 @@
         <w:t>p</w:t>
       </w:r>
       <w:r>
-        <w:t xml:space="preserve"> if unpaid_funeral_expense</w:t>
-      </w:r>
+        <w:t xml:space="preserve"> if </w:t>
+      </w:r>
+      <w:proofErr w:type="spellStart"/>
+      <w:r>
+        <w:t>unpaid_funeral_expense</w:t>
+      </w:r>
+      <w:proofErr w:type="spellEnd"/>
       <w:r>
         <w:t xml:space="preserve"> | length</w:t>
       </w:r>
       <w:r>
-        <w:t xml:space="preserve"> == 0 %}</w:t>
-      </w:r>
+        <w:t xml:space="preserve"> == </w:t>
+      </w:r>
+      <w:proofErr w:type="gramStart"/>
+      <w:r>
+        <w:t>0 %}</w:t>
+      </w:r>
+      <w:proofErr w:type="gramEnd"/>
     </w:p>
     <w:p>
       <w:pPr>
@@ -1341,8 +1933,13 @@
         <w:pStyle w:val="ListParagraph"/>
       </w:pPr>
       <w:r>
-        <w:t>{%p else %}</w:t>
-      </w:r>
+        <w:t xml:space="preserve">{%p </w:t>
+      </w:r>
+      <w:proofErr w:type="gramStart"/>
+      <w:r>
+        <w:t>else %}</w:t>
+      </w:r>
+      <w:proofErr w:type="gramEnd"/>
     </w:p>
     <w:tbl>
       <w:tblPr>
@@ -1458,7 +2055,23 @@
                 <w:sz w:val="24"/>
                 <w:szCs w:val="24"/>
               </w:rPr>
-              <w:t>{%tr for expense in unpaid_funeral_expense %}</w:t>
+              <w:t xml:space="preserve">{%tr for expense in </w:t>
+            </w:r>
+            <w:proofErr w:type="spellStart"/>
+            <w:r>
+              <w:rPr>
+                <w:sz w:val="24"/>
+                <w:szCs w:val="24"/>
+              </w:rPr>
+              <w:t>unpaid_funeral_expense</w:t>
+            </w:r>
+            <w:proofErr w:type="spellEnd"/>
+            <w:r>
+              <w:rPr>
+                <w:sz w:val="24"/>
+                <w:szCs w:val="24"/>
+              </w:rPr>
+              <w:t xml:space="preserve"> %}</w:t>
             </w:r>
           </w:p>
         </w:tc>
@@ -1506,12 +2119,21 @@
                 <w:szCs w:val="24"/>
               </w:rPr>
             </w:pPr>
-            <w:r>
-              <w:rPr>
-                <w:sz w:val="24"/>
-                <w:szCs w:val="24"/>
-              </w:rPr>
-              <w:t>{{ expense.name }}</w:t>
+            <w:proofErr w:type="gramStart"/>
+            <w:r>
+              <w:rPr>
+                <w:sz w:val="24"/>
+                <w:szCs w:val="24"/>
+              </w:rPr>
+              <w:t>{{ expense.name</w:t>
+            </w:r>
+            <w:proofErr w:type="gramEnd"/>
+            <w:r>
+              <w:rPr>
+                <w:sz w:val="24"/>
+                <w:szCs w:val="24"/>
+              </w:rPr>
+              <w:t xml:space="preserve"> }}</w:t>
             </w:r>
           </w:p>
         </w:tc>
@@ -1534,21 +2156,47 @@
                 <w:sz w:val="24"/>
                 <w:szCs w:val="24"/>
               </w:rPr>
-              <w:t>{{expense.</w:t>
-            </w:r>
-            <w:r>
-              <w:rPr>
-                <w:sz w:val="24"/>
-                <w:szCs w:val="24"/>
-              </w:rPr>
-              <w:t>address.on_one_line(</w:t>
-            </w:r>
+              <w:t>{{</w:t>
+            </w:r>
+            <w:proofErr w:type="spellStart"/>
+            <w:proofErr w:type="gramStart"/>
             <w:r>
               <w:rPr>
                 <w:bCs/>
                 <w:sz w:val="24"/>
                 <w:szCs w:val="24"/>
               </w:rPr>
+              <w:t>expense.</w:t>
+            </w:r>
+            <w:r>
+              <w:rPr>
+                <w:sz w:val="24"/>
+                <w:szCs w:val="24"/>
+              </w:rPr>
+              <w:t>address</w:t>
+            </w:r>
+            <w:proofErr w:type="gramEnd"/>
+            <w:r>
+              <w:rPr>
+                <w:sz w:val="24"/>
+                <w:szCs w:val="24"/>
+              </w:rPr>
+              <w:t>.on_one_line</w:t>
+            </w:r>
+            <w:proofErr w:type="spellEnd"/>
+            <w:r>
+              <w:rPr>
+                <w:sz w:val="24"/>
+                <w:szCs w:val="24"/>
+              </w:rPr>
+              <w:t>(</w:t>
+            </w:r>
+            <w:r>
+              <w:rPr>
+                <w:bCs/>
+                <w:sz w:val="24"/>
+                <w:szCs w:val="24"/>
+              </w:rPr>
               <w:t>bare=True</w:t>
             </w:r>
             <w:r>
@@ -1572,12 +2220,37 @@
                 <w:szCs w:val="24"/>
               </w:rPr>
             </w:pPr>
-            <w:r>
-              <w:rPr>
-                <w:sz w:val="24"/>
-                <w:szCs w:val="24"/>
-              </w:rPr>
-              <w:t>{{ currency (expense.value) }}</w:t>
+            <w:proofErr w:type="gramStart"/>
+            <w:r>
+              <w:rPr>
+                <w:sz w:val="24"/>
+                <w:szCs w:val="24"/>
+              </w:rPr>
+              <w:t>{{ currency</w:t>
+            </w:r>
+            <w:proofErr w:type="gramEnd"/>
+            <w:r>
+              <w:rPr>
+                <w:sz w:val="24"/>
+                <w:szCs w:val="24"/>
+              </w:rPr>
+              <w:t xml:space="preserve"> (</w:t>
+            </w:r>
+            <w:proofErr w:type="spellStart"/>
+            <w:r>
+              <w:rPr>
+                <w:sz w:val="24"/>
+                <w:szCs w:val="24"/>
+              </w:rPr>
+              <w:t>expense.value</w:t>
+            </w:r>
+            <w:proofErr w:type="spellEnd"/>
+            <w:r>
+              <w:rPr>
+                <w:sz w:val="24"/>
+                <w:szCs w:val="24"/>
+              </w:rPr>
+              <w:t>) }}</w:t>
             </w:r>
           </w:p>
         </w:tc>
@@ -1600,7 +2273,23 @@
                 <w:sz w:val="24"/>
                 <w:szCs w:val="24"/>
               </w:rPr>
-              <w:t>{%tr endfor %}</w:t>
+              <w:t xml:space="preserve">{%tr </w:t>
+            </w:r>
+            <w:proofErr w:type="spellStart"/>
+            <w:r>
+              <w:rPr>
+                <w:sz w:val="24"/>
+                <w:szCs w:val="24"/>
+              </w:rPr>
+              <w:t>endfor</w:t>
+            </w:r>
+            <w:proofErr w:type="spellEnd"/>
+            <w:r>
+              <w:rPr>
+                <w:sz w:val="24"/>
+                <w:szCs w:val="24"/>
+              </w:rPr>
+              <w:t xml:space="preserve"> %}</w:t>
             </w:r>
           </w:p>
         </w:tc>
@@ -1649,8 +2338,13 @@
         <w:t>p</w:t>
       </w:r>
       <w:r>
-        <w:t xml:space="preserve"> endif %}</w:t>
-      </w:r>
+        <w:t xml:space="preserve"> </w:t>
+      </w:r>
+      <w:proofErr w:type="gramStart"/>
+      <w:r>
+        <w:t>endif %}</w:t>
+      </w:r>
+      <w:proofErr w:type="gramEnd"/>
     </w:p>
     <w:p>
       <w:pPr>
@@ -1671,11 +2365,19 @@
         </w:rPr>
         <w:t xml:space="preserve">Class 2 – Surviving </w:t>
       </w:r>
+      <w:proofErr w:type="spellStart"/>
       <w:r>
         <w:rPr>
           <w:b/>
         </w:rPr>
-        <w:t xml:space="preserve">Spouse's or </w:t>
+        <w:t>Spouse's</w:t>
+      </w:r>
+      <w:proofErr w:type="spellEnd"/>
+      <w:r>
+        <w:rPr>
+          <w:b/>
+        </w:rPr>
+        <w:t xml:space="preserve"> or </w:t>
       </w:r>
       <w:r>
         <w:rPr>
@@ -1733,12 +2435,22 @@
       <w:r>
         <w:t xml:space="preserve"> </w:t>
       </w:r>
-      <w:r>
-        <w:t xml:space="preserve">surviving_spouse </w:t>
+      <w:proofErr w:type="spellStart"/>
+      <w:r>
+        <w:t>surviving_</w:t>
+      </w:r>
+      <w:proofErr w:type="gramStart"/>
+      <w:r>
+        <w:t>spouse</w:t>
+      </w:r>
+      <w:proofErr w:type="spellEnd"/>
+      <w:r>
+        <w:t xml:space="preserve"> </w:t>
       </w:r>
       <w:r>
         <w:t>%}</w:t>
       </w:r>
+      <w:proofErr w:type="gramEnd"/>
     </w:p>
     <w:p>
       <w:pPr>
@@ -1753,8 +2465,13 @@
         <w:pStyle w:val="ListParagraph"/>
       </w:pPr>
       <w:r>
-        <w:t>{%p else %}</w:t>
-      </w:r>
+        <w:t xml:space="preserve">{%p </w:t>
+      </w:r>
+      <w:proofErr w:type="gramStart"/>
+      <w:r>
+        <w:t>else %}</w:t>
+      </w:r>
+      <w:proofErr w:type="gramEnd"/>
     </w:p>
     <w:p>
       <w:pPr>
@@ -1878,7 +2595,23 @@
                 <w:sz w:val="24"/>
                 <w:szCs w:val="24"/>
               </w:rPr>
-              <w:t xml:space="preserve">if surviving_spouse </w:t>
+              <w:t xml:space="preserve">if </w:t>
+            </w:r>
+            <w:proofErr w:type="spellStart"/>
+            <w:r>
+              <w:rPr>
+                <w:sz w:val="24"/>
+                <w:szCs w:val="24"/>
+              </w:rPr>
+              <w:t>surviving_spouse</w:t>
+            </w:r>
+            <w:proofErr w:type="spellEnd"/>
+            <w:r>
+              <w:rPr>
+                <w:sz w:val="24"/>
+                <w:szCs w:val="24"/>
+              </w:rPr>
+              <w:t xml:space="preserve"> </w:t>
             </w:r>
             <w:r>
               <w:rPr>
@@ -1932,6 +2665,7 @@
                 <w:szCs w:val="24"/>
               </w:rPr>
             </w:pPr>
+            <w:proofErr w:type="gramStart"/>
             <w:r>
               <w:rPr>
                 <w:sz w:val="24"/>
@@ -1944,21 +2678,47 @@
                 <w:sz w:val="24"/>
                 <w:szCs w:val="24"/>
               </w:rPr>
-              <w:t xml:space="preserve">.name }}, </w:t>
-            </w:r>
-            <w:r>
-              <w:rPr>
-                <w:sz w:val="24"/>
-                <w:szCs w:val="24"/>
-              </w:rPr>
-              <w:t>{{ spouse</w:t>
-            </w:r>
-            <w:r>
-              <w:rPr>
-                <w:sz w:val="24"/>
-                <w:szCs w:val="24"/>
-              </w:rPr>
-              <w:t>.relationship }}</w:t>
+              <w:t>.name</w:t>
+            </w:r>
+            <w:proofErr w:type="gramEnd"/>
+            <w:r>
+              <w:rPr>
+                <w:sz w:val="24"/>
+                <w:szCs w:val="24"/>
+              </w:rPr>
+              <w:t xml:space="preserve"> }}, </w:t>
+            </w:r>
+            <w:proofErr w:type="gramStart"/>
+            <w:r>
+              <w:rPr>
+                <w:sz w:val="24"/>
+                <w:szCs w:val="24"/>
+              </w:rPr>
+              <w:t xml:space="preserve">{{ </w:t>
+            </w:r>
+            <w:proofErr w:type="spellStart"/>
+            <w:r>
+              <w:rPr>
+                <w:sz w:val="24"/>
+                <w:szCs w:val="24"/>
+              </w:rPr>
+              <w:t>spouse</w:t>
+            </w:r>
+            <w:proofErr w:type="gramEnd"/>
+            <w:r>
+              <w:rPr>
+                <w:sz w:val="24"/>
+                <w:szCs w:val="24"/>
+              </w:rPr>
+              <w:t>.relationship</w:t>
+            </w:r>
+            <w:proofErr w:type="spellEnd"/>
+            <w:r>
+              <w:rPr>
+                <w:sz w:val="24"/>
+                <w:szCs w:val="24"/>
+              </w:rPr>
+              <w:t xml:space="preserve"> }}</w:t>
             </w:r>
           </w:p>
         </w:tc>
@@ -1974,19 +2734,53 @@
                 <w:szCs w:val="24"/>
               </w:rPr>
             </w:pPr>
-            <w:r>
-              <w:rPr>
-                <w:sz w:val="24"/>
-                <w:szCs w:val="24"/>
-              </w:rPr>
-              <w:t>{{ spouse</w:t>
-            </w:r>
-            <w:r>
-              <w:rPr>
-                <w:sz w:val="24"/>
-                <w:szCs w:val="24"/>
-              </w:rPr>
-              <w:t>.address.on_one_line(bare=True)}}</w:t>
+            <w:proofErr w:type="gramStart"/>
+            <w:r>
+              <w:rPr>
+                <w:sz w:val="24"/>
+                <w:szCs w:val="24"/>
+              </w:rPr>
+              <w:t xml:space="preserve">{{ </w:t>
+            </w:r>
+            <w:proofErr w:type="spellStart"/>
+            <w:r>
+              <w:rPr>
+                <w:sz w:val="24"/>
+                <w:szCs w:val="24"/>
+              </w:rPr>
+              <w:t>spouse</w:t>
+            </w:r>
+            <w:proofErr w:type="gramEnd"/>
+            <w:r>
+              <w:rPr>
+                <w:sz w:val="24"/>
+                <w:szCs w:val="24"/>
+              </w:rPr>
+              <w:t>.</w:t>
+            </w:r>
+            <w:proofErr w:type="gramStart"/>
+            <w:r>
+              <w:rPr>
+                <w:sz w:val="24"/>
+                <w:szCs w:val="24"/>
+              </w:rPr>
+              <w:t>address.on</w:t>
+            </w:r>
+            <w:proofErr w:type="gramEnd"/>
+            <w:r>
+              <w:rPr>
+                <w:sz w:val="24"/>
+                <w:szCs w:val="24"/>
+              </w:rPr>
+              <w:t>_one_line</w:t>
+            </w:r>
+            <w:proofErr w:type="spellEnd"/>
+            <w:r>
+              <w:rPr>
+                <w:sz w:val="24"/>
+                <w:szCs w:val="24"/>
+              </w:rPr>
+              <w:t>(bare=True)}}</w:t>
             </w:r>
           </w:p>
         </w:tc>
@@ -2014,7 +2808,16 @@
                 <w:sz w:val="24"/>
                 <w:szCs w:val="24"/>
               </w:rPr>
-              <w:t>currency (spouse</w:t>
+              <w:t>currency (</w:t>
+            </w:r>
+            <w:proofErr w:type="spellStart"/>
+            <w:proofErr w:type="gramStart"/>
+            <w:r>
+              <w:rPr>
+                <w:sz w:val="24"/>
+                <w:szCs w:val="24"/>
+              </w:rPr>
+              <w:t>spouse</w:t>
             </w:r>
             <w:r>
               <w:rPr>
@@ -2028,7 +2831,16 @@
                 <w:sz w:val="24"/>
                 <w:szCs w:val="24"/>
               </w:rPr>
-              <w:t>ard)</w:t>
+              <w:t>ard</w:t>
+            </w:r>
+            <w:proofErr w:type="spellEnd"/>
+            <w:proofErr w:type="gramEnd"/>
+            <w:r>
+              <w:rPr>
+                <w:sz w:val="24"/>
+                <w:szCs w:val="24"/>
+              </w:rPr>
+              <w:t>)</w:t>
             </w:r>
             <w:r>
               <w:rPr>
@@ -2061,6 +2873,7 @@
               </w:rPr>
               <w:t xml:space="preserve">{%tr </w:t>
             </w:r>
+            <w:proofErr w:type="gramStart"/>
             <w:r>
               <w:rPr>
                 <w:sz w:val="24"/>
@@ -2073,7 +2886,15 @@
                 <w:sz w:val="24"/>
                 <w:szCs w:val="24"/>
               </w:rPr>
-              <w:t xml:space="preserve"> %}</w:t>
+              <w:t xml:space="preserve"> %</w:t>
+            </w:r>
+            <w:proofErr w:type="gramEnd"/>
+            <w:r>
+              <w:rPr>
+                <w:sz w:val="24"/>
+                <w:szCs w:val="24"/>
+              </w:rPr>
+              <w:t>}</w:t>
             </w:r>
           </w:p>
         </w:tc>
@@ -2139,7 +2960,23 @@
                 <w:sz w:val="24"/>
                 <w:szCs w:val="24"/>
               </w:rPr>
-              <w:t xml:space="preserve"> in heirs  %}</w:t>
+              <w:t xml:space="preserve"> in </w:t>
+            </w:r>
+            <w:proofErr w:type="gramStart"/>
+            <w:r>
+              <w:rPr>
+                <w:sz w:val="24"/>
+                <w:szCs w:val="24"/>
+              </w:rPr>
+              <w:t>heirs  %</w:t>
+            </w:r>
+            <w:proofErr w:type="gramEnd"/>
+            <w:r>
+              <w:rPr>
+                <w:sz w:val="24"/>
+                <w:szCs w:val="24"/>
+              </w:rPr>
+              <w:t>}</w:t>
             </w:r>
           </w:p>
         </w:tc>
@@ -2185,12 +3022,53 @@
                 <w:szCs w:val="24"/>
               </w:rPr>
             </w:pPr>
-            <w:r>
-              <w:rPr>
-                <w:sz w:val="24"/>
-                <w:szCs w:val="24"/>
-              </w:rPr>
-              <w:t>{{ child.name }}, {{ child.relationship }}</w:t>
+            <w:proofErr w:type="gramStart"/>
+            <w:r>
+              <w:rPr>
+                <w:sz w:val="24"/>
+                <w:szCs w:val="24"/>
+              </w:rPr>
+              <w:t>{{ child.name</w:t>
+            </w:r>
+            <w:proofErr w:type="gramEnd"/>
+            <w:r>
+              <w:rPr>
+                <w:sz w:val="24"/>
+                <w:szCs w:val="24"/>
+              </w:rPr>
+              <w:t xml:space="preserve"> }}, </w:t>
+            </w:r>
+            <w:proofErr w:type="gramStart"/>
+            <w:r>
+              <w:rPr>
+                <w:sz w:val="24"/>
+                <w:szCs w:val="24"/>
+              </w:rPr>
+              <w:t xml:space="preserve">{{ </w:t>
+            </w:r>
+            <w:proofErr w:type="spellStart"/>
+            <w:r>
+              <w:rPr>
+                <w:sz w:val="24"/>
+                <w:szCs w:val="24"/>
+              </w:rPr>
+              <w:t>child</w:t>
+            </w:r>
+            <w:proofErr w:type="gramEnd"/>
+            <w:r>
+              <w:rPr>
+                <w:sz w:val="24"/>
+                <w:szCs w:val="24"/>
+              </w:rPr>
+              <w:t>.relationship</w:t>
+            </w:r>
+            <w:proofErr w:type="spellEnd"/>
+            <w:r>
+              <w:rPr>
+                <w:sz w:val="24"/>
+                <w:szCs w:val="24"/>
+              </w:rPr>
+              <w:t xml:space="preserve"> }}</w:t>
             </w:r>
           </w:p>
         </w:tc>
@@ -2206,12 +3084,53 @@
                 <w:szCs w:val="24"/>
               </w:rPr>
             </w:pPr>
-            <w:r>
-              <w:rPr>
-                <w:sz w:val="24"/>
-                <w:szCs w:val="24"/>
-              </w:rPr>
-              <w:t>{{ child.address.on_one_line(bare=True)}}</w:t>
+            <w:proofErr w:type="gramStart"/>
+            <w:r>
+              <w:rPr>
+                <w:sz w:val="24"/>
+                <w:szCs w:val="24"/>
+              </w:rPr>
+              <w:t xml:space="preserve">{{ </w:t>
+            </w:r>
+            <w:proofErr w:type="spellStart"/>
+            <w:r>
+              <w:rPr>
+                <w:sz w:val="24"/>
+                <w:szCs w:val="24"/>
+              </w:rPr>
+              <w:t>child</w:t>
+            </w:r>
+            <w:proofErr w:type="gramEnd"/>
+            <w:r>
+              <w:rPr>
+                <w:sz w:val="24"/>
+                <w:szCs w:val="24"/>
+              </w:rPr>
+              <w:t>.</w:t>
+            </w:r>
+            <w:proofErr w:type="gramStart"/>
+            <w:r>
+              <w:rPr>
+                <w:sz w:val="24"/>
+                <w:szCs w:val="24"/>
+              </w:rPr>
+              <w:t>address.on</w:t>
+            </w:r>
+            <w:proofErr w:type="gramEnd"/>
+            <w:r>
+              <w:rPr>
+                <w:sz w:val="24"/>
+                <w:szCs w:val="24"/>
+              </w:rPr>
+              <w:t>_one_line</w:t>
+            </w:r>
+            <w:proofErr w:type="spellEnd"/>
+            <w:r>
+              <w:rPr>
+                <w:sz w:val="24"/>
+                <w:szCs w:val="24"/>
+              </w:rPr>
+              <w:t>(bare=True)}}</w:t>
             </w:r>
           </w:p>
         </w:tc>
@@ -2239,7 +3158,25 @@
                 <w:sz w:val="24"/>
                 <w:szCs w:val="24"/>
               </w:rPr>
-              <w:t>currency (child.award) }}</w:t>
+              <w:t>currency (</w:t>
+            </w:r>
+            <w:proofErr w:type="spellStart"/>
+            <w:proofErr w:type="gramStart"/>
+            <w:r>
+              <w:rPr>
+                <w:sz w:val="24"/>
+                <w:szCs w:val="24"/>
+              </w:rPr>
+              <w:t>child.award</w:t>
+            </w:r>
+            <w:proofErr w:type="spellEnd"/>
+            <w:proofErr w:type="gramEnd"/>
+            <w:r>
+              <w:rPr>
+                <w:sz w:val="24"/>
+                <w:szCs w:val="24"/>
+              </w:rPr>
+              <w:t>) }}</w:t>
             </w:r>
           </w:p>
         </w:tc>
@@ -2262,7 +3199,23 @@
                 <w:sz w:val="24"/>
                 <w:szCs w:val="24"/>
               </w:rPr>
-              <w:t>{%tr endfor %}</w:t>
+              <w:t xml:space="preserve">{%tr </w:t>
+            </w:r>
+            <w:proofErr w:type="spellStart"/>
+            <w:r>
+              <w:rPr>
+                <w:sz w:val="24"/>
+                <w:szCs w:val="24"/>
+              </w:rPr>
+              <w:t>endfor</w:t>
+            </w:r>
+            <w:proofErr w:type="spellEnd"/>
+            <w:r>
+              <w:rPr>
+                <w:sz w:val="24"/>
+                <w:szCs w:val="24"/>
+              </w:rPr>
+              <w:t xml:space="preserve"> %}</w:t>
             </w:r>
           </w:p>
         </w:tc>
@@ -2307,8 +3260,13 @@
         <w:t>p</w:t>
       </w:r>
       <w:r>
-        <w:t xml:space="preserve"> endif %}</w:t>
-      </w:r>
+        <w:t xml:space="preserve"> </w:t>
+      </w:r>
+      <w:proofErr w:type="gramStart"/>
+      <w:r>
+        <w:t>endif %}</w:t>
+      </w:r>
+      <w:proofErr w:type="gramEnd"/>
     </w:p>
     <w:p>
       <w:pPr>
@@ -2341,14 +3299,24 @@
         <w:t>p</w:t>
       </w:r>
       <w:r>
-        <w:t xml:space="preserve"> if us_debts</w:t>
-      </w:r>
+        <w:t xml:space="preserve"> if </w:t>
+      </w:r>
+      <w:proofErr w:type="spellStart"/>
+      <w:r>
+        <w:t>us_debts</w:t>
+      </w:r>
+      <w:proofErr w:type="spellEnd"/>
       <w:r>
         <w:t xml:space="preserve"> | length</w:t>
       </w:r>
       <w:r>
-        <w:t xml:space="preserve"> == 0 %}</w:t>
-      </w:r>
+        <w:t xml:space="preserve"> == </w:t>
+      </w:r>
+      <w:proofErr w:type="gramStart"/>
+      <w:r>
+        <w:t>0 %}</w:t>
+      </w:r>
+      <w:proofErr w:type="gramEnd"/>
     </w:p>
     <w:p>
       <w:pPr>
@@ -2369,8 +3337,13 @@
         <w:t>p</w:t>
       </w:r>
       <w:r>
-        <w:t xml:space="preserve"> else %}</w:t>
-      </w:r>
+        <w:t xml:space="preserve"> </w:t>
+      </w:r>
+      <w:proofErr w:type="gramStart"/>
+      <w:r>
+        <w:t>else %}</w:t>
+      </w:r>
+      <w:proofErr w:type="gramEnd"/>
     </w:p>
     <w:tbl>
       <w:tblPr>
@@ -2485,7 +3458,23 @@
                 <w:sz w:val="24"/>
                 <w:szCs w:val="24"/>
               </w:rPr>
-              <w:t>{%tr for debt in us_debts %}</w:t>
+              <w:t xml:space="preserve">{%tr for debt in </w:t>
+            </w:r>
+            <w:proofErr w:type="spellStart"/>
+            <w:r>
+              <w:rPr>
+                <w:sz w:val="24"/>
+                <w:szCs w:val="24"/>
+              </w:rPr>
+              <w:t>us_debts</w:t>
+            </w:r>
+            <w:proofErr w:type="spellEnd"/>
+            <w:r>
+              <w:rPr>
+                <w:sz w:val="24"/>
+                <w:szCs w:val="24"/>
+              </w:rPr>
+              <w:t xml:space="preserve"> %}</w:t>
             </w:r>
           </w:p>
         </w:tc>
@@ -2560,7 +3549,32 @@
                 <w:sz w:val="24"/>
                 <w:szCs w:val="24"/>
               </w:rPr>
-              <w:t>{{debt.address.on_one_line(bare=True)}}</w:t>
+              <w:t>{{</w:t>
+            </w:r>
+            <w:proofErr w:type="spellStart"/>
+            <w:proofErr w:type="gramStart"/>
+            <w:r>
+              <w:rPr>
+                <w:sz w:val="24"/>
+                <w:szCs w:val="24"/>
+              </w:rPr>
+              <w:t>debt.address</w:t>
+            </w:r>
+            <w:proofErr w:type="gramEnd"/>
+            <w:r>
+              <w:rPr>
+                <w:sz w:val="24"/>
+                <w:szCs w:val="24"/>
+              </w:rPr>
+              <w:t>.on_one_line</w:t>
+            </w:r>
+            <w:proofErr w:type="spellEnd"/>
+            <w:r>
+              <w:rPr>
+                <w:sz w:val="24"/>
+                <w:szCs w:val="24"/>
+              </w:rPr>
+              <w:t>(bare=True)}}</w:t>
             </w:r>
           </w:p>
         </w:tc>
@@ -2576,12 +3590,37 @@
                 <w:szCs w:val="24"/>
               </w:rPr>
             </w:pPr>
-            <w:r>
-              <w:rPr>
-                <w:sz w:val="24"/>
-                <w:szCs w:val="24"/>
-              </w:rPr>
-              <w:t>{{ currency (debt.value)}}</w:t>
+            <w:proofErr w:type="gramStart"/>
+            <w:r>
+              <w:rPr>
+                <w:sz w:val="24"/>
+                <w:szCs w:val="24"/>
+              </w:rPr>
+              <w:t>{{ currency</w:t>
+            </w:r>
+            <w:proofErr w:type="gramEnd"/>
+            <w:r>
+              <w:rPr>
+                <w:sz w:val="24"/>
+                <w:szCs w:val="24"/>
+              </w:rPr>
+              <w:t xml:space="preserve"> (</w:t>
+            </w:r>
+            <w:proofErr w:type="spellStart"/>
+            <w:r>
+              <w:rPr>
+                <w:sz w:val="24"/>
+                <w:szCs w:val="24"/>
+              </w:rPr>
+              <w:t>debt.value</w:t>
+            </w:r>
+            <w:proofErr w:type="spellEnd"/>
+            <w:r>
+              <w:rPr>
+                <w:sz w:val="24"/>
+                <w:szCs w:val="24"/>
+              </w:rPr>
+              <w:t>)}}</w:t>
             </w:r>
           </w:p>
         </w:tc>
@@ -2604,7 +3643,23 @@
                 <w:sz w:val="24"/>
                 <w:szCs w:val="24"/>
               </w:rPr>
-              <w:t>{%tr endfor %}</w:t>
+              <w:t xml:space="preserve">{%tr </w:t>
+            </w:r>
+            <w:proofErr w:type="spellStart"/>
+            <w:r>
+              <w:rPr>
+                <w:sz w:val="24"/>
+                <w:szCs w:val="24"/>
+              </w:rPr>
+              <w:t>endfor</w:t>
+            </w:r>
+            <w:proofErr w:type="spellEnd"/>
+            <w:r>
+              <w:rPr>
+                <w:sz w:val="24"/>
+                <w:szCs w:val="24"/>
+              </w:rPr>
+              <w:t xml:space="preserve"> %}</w:t>
             </w:r>
           </w:p>
         </w:tc>
@@ -2652,8 +3707,13 @@
         <w:t>p</w:t>
       </w:r>
       <w:r>
-        <w:t xml:space="preserve"> endif %}</w:t>
-      </w:r>
+        <w:t xml:space="preserve"> </w:t>
+      </w:r>
+      <w:proofErr w:type="gramStart"/>
+      <w:r>
+        <w:t>endif %}</w:t>
+      </w:r>
+      <w:proofErr w:type="gramEnd"/>
     </w:p>
     <w:p>
       <w:pPr>
@@ -2695,8 +3755,13 @@
         <w:t xml:space="preserve"> </w:t>
       </w:r>
       <w:r>
-        <w:t>== 0 %}</w:t>
-      </w:r>
+        <w:t xml:space="preserve">== </w:t>
+      </w:r>
+      <w:proofErr w:type="gramStart"/>
+      <w:r>
+        <w:t>0 %}</w:t>
+      </w:r>
+      <w:proofErr w:type="gramEnd"/>
     </w:p>
     <w:p>
       <w:pPr>
@@ -2711,8 +3776,13 @@
         <w:pStyle w:val="ListParagraph"/>
       </w:pPr>
       <w:r>
-        <w:t>{%p else %}</w:t>
-      </w:r>
+        <w:t xml:space="preserve">{%p </w:t>
+      </w:r>
+      <w:proofErr w:type="gramStart"/>
+      <w:r>
+        <w:t>else %}</w:t>
+      </w:r>
+      <w:proofErr w:type="gramEnd"/>
     </w:p>
     <w:tbl>
       <w:tblPr>
@@ -2911,7 +3981,32 @@
                 <w:sz w:val="24"/>
                 <w:szCs w:val="24"/>
               </w:rPr>
-              <w:t>{{employee.address.on_one_line(bare=True)}}</w:t>
+              <w:t>{{</w:t>
+            </w:r>
+            <w:proofErr w:type="spellStart"/>
+            <w:proofErr w:type="gramStart"/>
+            <w:r>
+              <w:rPr>
+                <w:sz w:val="24"/>
+                <w:szCs w:val="24"/>
+              </w:rPr>
+              <w:t>employee.address</w:t>
+            </w:r>
+            <w:proofErr w:type="gramEnd"/>
+            <w:r>
+              <w:rPr>
+                <w:sz w:val="24"/>
+                <w:szCs w:val="24"/>
+              </w:rPr>
+              <w:t>.on_one_line</w:t>
+            </w:r>
+            <w:proofErr w:type="spellEnd"/>
+            <w:r>
+              <w:rPr>
+                <w:sz w:val="24"/>
+                <w:szCs w:val="24"/>
+              </w:rPr>
+              <w:t>(bare=True)}}</w:t>
             </w:r>
           </w:p>
         </w:tc>
@@ -2927,12 +4022,37 @@
                 <w:szCs w:val="24"/>
               </w:rPr>
             </w:pPr>
-            <w:r>
-              <w:rPr>
-                <w:sz w:val="24"/>
-                <w:szCs w:val="24"/>
-              </w:rPr>
-              <w:t>{{ currency (employee.value)}}</w:t>
+            <w:proofErr w:type="gramStart"/>
+            <w:r>
+              <w:rPr>
+                <w:sz w:val="24"/>
+                <w:szCs w:val="24"/>
+              </w:rPr>
+              <w:t>{{ currency</w:t>
+            </w:r>
+            <w:proofErr w:type="gramEnd"/>
+            <w:r>
+              <w:rPr>
+                <w:sz w:val="24"/>
+                <w:szCs w:val="24"/>
+              </w:rPr>
+              <w:t xml:space="preserve"> (</w:t>
+            </w:r>
+            <w:proofErr w:type="spellStart"/>
+            <w:r>
+              <w:rPr>
+                <w:sz w:val="24"/>
+                <w:szCs w:val="24"/>
+              </w:rPr>
+              <w:t>employee.value</w:t>
+            </w:r>
+            <w:proofErr w:type="spellEnd"/>
+            <w:r>
+              <w:rPr>
+                <w:sz w:val="24"/>
+                <w:szCs w:val="24"/>
+              </w:rPr>
+              <w:t>)}}</w:t>
             </w:r>
           </w:p>
         </w:tc>
@@ -2955,7 +4075,23 @@
                 <w:sz w:val="24"/>
                 <w:szCs w:val="24"/>
               </w:rPr>
-              <w:t>{%tr endfor %}</w:t>
+              <w:t xml:space="preserve">{%tr </w:t>
+            </w:r>
+            <w:proofErr w:type="spellStart"/>
+            <w:r>
+              <w:rPr>
+                <w:sz w:val="24"/>
+                <w:szCs w:val="24"/>
+              </w:rPr>
+              <w:t>endfor</w:t>
+            </w:r>
+            <w:proofErr w:type="spellEnd"/>
+            <w:r>
+              <w:rPr>
+                <w:sz w:val="24"/>
+                <w:szCs w:val="24"/>
+              </w:rPr>
+              <w:t xml:space="preserve"> %}</w:t>
             </w:r>
           </w:p>
         </w:tc>
@@ -3003,8 +4139,13 @@
         <w:t>p</w:t>
       </w:r>
       <w:r>
-        <w:t xml:space="preserve"> endif %}</w:t>
-      </w:r>
+        <w:t xml:space="preserve"> </w:t>
+      </w:r>
+      <w:proofErr w:type="gramStart"/>
+      <w:r>
+        <w:t>endif %}</w:t>
+      </w:r>
+      <w:proofErr w:type="gramEnd"/>
     </w:p>
     <w:p>
       <w:pPr>
@@ -3030,6 +4171,7 @@
       <w:pPr>
         <w:pStyle w:val="ListParagraph"/>
       </w:pPr>
+      <w:proofErr w:type="gramStart"/>
       <w:r>
         <w:t>{%</w:t>
       </w:r>
@@ -3037,14 +4179,28 @@
         <w:t>p</w:t>
       </w:r>
       <w:r>
-        <w:t xml:space="preserve"> if trust_property</w:t>
-      </w:r>
+        <w:t xml:space="preserve"> if</w:t>
+      </w:r>
+      <w:proofErr w:type="gramEnd"/>
+      <w:r>
+        <w:t xml:space="preserve"> </w:t>
+      </w:r>
+      <w:proofErr w:type="spellStart"/>
+      <w:r>
+        <w:t>trust_property</w:t>
+      </w:r>
+      <w:proofErr w:type="spellEnd"/>
       <w:r>
         <w:t xml:space="preserve"> | length</w:t>
       </w:r>
       <w:r>
-        <w:t xml:space="preserve"> == 0%}</w:t>
-      </w:r>
+        <w:t xml:space="preserve"> == </w:t>
+      </w:r>
+      <w:proofErr w:type="gramStart"/>
+      <w:r>
+        <w:t>0%}</w:t>
+      </w:r>
+      <w:proofErr w:type="gramEnd"/>
     </w:p>
     <w:p>
       <w:pPr>
@@ -3059,8 +4215,13 @@
         <w:pStyle w:val="ListParagraph"/>
       </w:pPr>
       <w:r>
-        <w:t>{%p else %}</w:t>
-      </w:r>
+        <w:t xml:space="preserve">{%p </w:t>
+      </w:r>
+      <w:proofErr w:type="gramStart"/>
+      <w:r>
+        <w:t>else %}</w:t>
+      </w:r>
+      <w:proofErr w:type="gramEnd"/>
     </w:p>
     <w:tbl>
       <w:tblPr>
@@ -3163,7 +4324,23 @@
                 <w:sz w:val="24"/>
                 <w:szCs w:val="24"/>
               </w:rPr>
-              <w:t>{%tr for property in trust_property %}</w:t>
+              <w:t xml:space="preserve">{%tr for property in </w:t>
+            </w:r>
+            <w:proofErr w:type="spellStart"/>
+            <w:r>
+              <w:rPr>
+                <w:sz w:val="24"/>
+                <w:szCs w:val="24"/>
+              </w:rPr>
+              <w:t>trust_property</w:t>
+            </w:r>
+            <w:proofErr w:type="spellEnd"/>
+            <w:r>
+              <w:rPr>
+                <w:sz w:val="24"/>
+                <w:szCs w:val="24"/>
+              </w:rPr>
+              <w:t xml:space="preserve"> %}</w:t>
             </w:r>
           </w:p>
         </w:tc>
@@ -3182,13 +4359,22 @@
                 <w:szCs w:val="24"/>
               </w:rPr>
             </w:pPr>
+            <w:proofErr w:type="gramStart"/>
             <w:r>
               <w:rPr>
                 <w:sz w:val="24"/>
                 <w:szCs w:val="24"/>
               </w:rPr>
               <w:lastRenderedPageBreak/>
-              <w:t>{{ property.name }}</w:t>
+              <w:t>{{ property.name</w:t>
+            </w:r>
+            <w:proofErr w:type="gramEnd"/>
+            <w:r>
+              <w:rPr>
+                <w:sz w:val="24"/>
+                <w:szCs w:val="24"/>
+              </w:rPr>
+              <w:t xml:space="preserve"> }}</w:t>
             </w:r>
           </w:p>
         </w:tc>
@@ -3208,7 +4394,23 @@
                 <w:sz w:val="24"/>
                 <w:szCs w:val="24"/>
               </w:rPr>
-              <w:t>{{currency(property.value)}}</w:t>
+              <w:t>{{currency(</w:t>
+            </w:r>
+            <w:proofErr w:type="spellStart"/>
+            <w:r>
+              <w:rPr>
+                <w:sz w:val="24"/>
+                <w:szCs w:val="24"/>
+              </w:rPr>
+              <w:t>property.value</w:t>
+            </w:r>
+            <w:proofErr w:type="spellEnd"/>
+            <w:r>
+              <w:rPr>
+                <w:sz w:val="24"/>
+                <w:szCs w:val="24"/>
+              </w:rPr>
+              <w:t>)}}</w:t>
             </w:r>
           </w:p>
         </w:tc>
@@ -3234,7 +4436,23 @@
                 <w:sz w:val="24"/>
                 <w:szCs w:val="24"/>
               </w:rPr>
-              <w:t>{%tr endfor %}</w:t>
+              <w:t xml:space="preserve">{%tr </w:t>
+            </w:r>
+            <w:proofErr w:type="spellStart"/>
+            <w:r>
+              <w:rPr>
+                <w:sz w:val="24"/>
+                <w:szCs w:val="24"/>
+              </w:rPr>
+              <w:t>endfor</w:t>
+            </w:r>
+            <w:proofErr w:type="spellEnd"/>
+            <w:r>
+              <w:rPr>
+                <w:sz w:val="24"/>
+                <w:szCs w:val="24"/>
+              </w:rPr>
+              <w:t xml:space="preserve"> %}</w:t>
             </w:r>
           </w:p>
         </w:tc>
@@ -3251,8 +4469,13 @@
         <w:t>p</w:t>
       </w:r>
       <w:r>
-        <w:t xml:space="preserve"> endif %}</w:t>
-      </w:r>
+        <w:t xml:space="preserve"> </w:t>
+      </w:r>
+      <w:proofErr w:type="gramStart"/>
+      <w:r>
+        <w:t>endif %}</w:t>
+      </w:r>
+      <w:proofErr w:type="gramEnd"/>
     </w:p>
     <w:p>
       <w:pPr>
@@ -3287,18 +4510,25 @@
       <w:r>
         <w:t xml:space="preserve"> if </w:t>
       </w:r>
+      <w:proofErr w:type="spellStart"/>
       <w:r>
         <w:t>illinois_debt</w:t>
       </w:r>
       <w:r>
         <w:t>s</w:t>
       </w:r>
+      <w:proofErr w:type="spellEnd"/>
       <w:r>
         <w:t xml:space="preserve"> | length</w:t>
       </w:r>
       <w:r>
-        <w:t xml:space="preserve"> == 0%}</w:t>
-      </w:r>
+        <w:t xml:space="preserve"> == </w:t>
+      </w:r>
+      <w:proofErr w:type="gramStart"/>
+      <w:r>
+        <w:t>0%}</w:t>
+      </w:r>
+      <w:proofErr w:type="gramEnd"/>
     </w:p>
     <w:p>
       <w:pPr>
@@ -3313,8 +4543,13 @@
         <w:pStyle w:val="ListParagraph"/>
       </w:pPr>
       <w:r>
-        <w:t>{%p else %}</w:t>
-      </w:r>
+        <w:t xml:space="preserve">{%p </w:t>
+      </w:r>
+      <w:proofErr w:type="gramStart"/>
+      <w:r>
+        <w:t>else %}</w:t>
+      </w:r>
+      <w:proofErr w:type="gramEnd"/>
     </w:p>
     <w:tbl>
       <w:tblPr>
@@ -3424,7 +4659,23 @@
                 <w:sz w:val="24"/>
                 <w:szCs w:val="24"/>
               </w:rPr>
-              <w:t>{%tr for debt in illinois_debts %}</w:t>
+              <w:t xml:space="preserve">{%tr for debt in </w:t>
+            </w:r>
+            <w:proofErr w:type="spellStart"/>
+            <w:r>
+              <w:rPr>
+                <w:sz w:val="24"/>
+                <w:szCs w:val="24"/>
+              </w:rPr>
+              <w:t>illinois_debts</w:t>
+            </w:r>
+            <w:proofErr w:type="spellEnd"/>
+            <w:r>
+              <w:rPr>
+                <w:sz w:val="24"/>
+                <w:szCs w:val="24"/>
+              </w:rPr>
+              <w:t xml:space="preserve"> %}</w:t>
             </w:r>
           </w:p>
         </w:tc>
@@ -3483,7 +4734,32 @@
                 <w:sz w:val="24"/>
                 <w:szCs w:val="24"/>
               </w:rPr>
-              <w:t>{{debt.address.on_one_line(bare=True)}}</w:t>
+              <w:t>{{</w:t>
+            </w:r>
+            <w:proofErr w:type="spellStart"/>
+            <w:proofErr w:type="gramStart"/>
+            <w:r>
+              <w:rPr>
+                <w:sz w:val="24"/>
+                <w:szCs w:val="24"/>
+              </w:rPr>
+              <w:t>debt.address</w:t>
+            </w:r>
+            <w:proofErr w:type="gramEnd"/>
+            <w:r>
+              <w:rPr>
+                <w:sz w:val="24"/>
+                <w:szCs w:val="24"/>
+              </w:rPr>
+              <w:t>.on_one_line</w:t>
+            </w:r>
+            <w:proofErr w:type="spellEnd"/>
+            <w:r>
+              <w:rPr>
+                <w:sz w:val="24"/>
+                <w:szCs w:val="24"/>
+              </w:rPr>
+              <w:t>(bare=True)}}</w:t>
             </w:r>
           </w:p>
         </w:tc>
@@ -3499,12 +4775,37 @@
                 <w:szCs w:val="24"/>
               </w:rPr>
             </w:pPr>
-            <w:r>
-              <w:rPr>
-                <w:sz w:val="24"/>
-                <w:szCs w:val="24"/>
-              </w:rPr>
-              <w:t>{{ currency (debt.value)}}</w:t>
+            <w:proofErr w:type="gramStart"/>
+            <w:r>
+              <w:rPr>
+                <w:sz w:val="24"/>
+                <w:szCs w:val="24"/>
+              </w:rPr>
+              <w:t>{{ currency</w:t>
+            </w:r>
+            <w:proofErr w:type="gramEnd"/>
+            <w:r>
+              <w:rPr>
+                <w:sz w:val="24"/>
+                <w:szCs w:val="24"/>
+              </w:rPr>
+              <w:t xml:space="preserve"> (</w:t>
+            </w:r>
+            <w:proofErr w:type="spellStart"/>
+            <w:r>
+              <w:rPr>
+                <w:sz w:val="24"/>
+                <w:szCs w:val="24"/>
+              </w:rPr>
+              <w:t>debt.value</w:t>
+            </w:r>
+            <w:proofErr w:type="spellEnd"/>
+            <w:r>
+              <w:rPr>
+                <w:sz w:val="24"/>
+                <w:szCs w:val="24"/>
+              </w:rPr>
+              <w:t>)}}</w:t>
             </w:r>
           </w:p>
         </w:tc>
@@ -3527,7 +4828,23 @@
                 <w:sz w:val="24"/>
                 <w:szCs w:val="24"/>
               </w:rPr>
-              <w:t>{%tr endfor %}</w:t>
+              <w:t xml:space="preserve">{%tr </w:t>
+            </w:r>
+            <w:proofErr w:type="spellStart"/>
+            <w:r>
+              <w:rPr>
+                <w:sz w:val="24"/>
+                <w:szCs w:val="24"/>
+              </w:rPr>
+              <w:t>endfor</w:t>
+            </w:r>
+            <w:proofErr w:type="spellEnd"/>
+            <w:r>
+              <w:rPr>
+                <w:sz w:val="24"/>
+                <w:szCs w:val="24"/>
+              </w:rPr>
+              <w:t xml:space="preserve"> %}</w:t>
             </w:r>
           </w:p>
         </w:tc>
@@ -3574,8 +4891,13 @@
         <w:t>p</w:t>
       </w:r>
       <w:r>
-        <w:t xml:space="preserve"> endif %}</w:t>
-      </w:r>
+        <w:t xml:space="preserve"> </w:t>
+      </w:r>
+      <w:proofErr w:type="gramStart"/>
+      <w:r>
+        <w:t>endif %}</w:t>
+      </w:r>
+      <w:proofErr w:type="gramEnd"/>
     </w:p>
     <w:p>
       <w:pPr>
@@ -3608,14 +4930,24 @@
         <w:t>p</w:t>
       </w:r>
       <w:r>
-        <w:t xml:space="preserve"> if other_claims</w:t>
-      </w:r>
+        <w:t xml:space="preserve"> if </w:t>
+      </w:r>
+      <w:proofErr w:type="spellStart"/>
+      <w:r>
+        <w:t>other_claims</w:t>
+      </w:r>
+      <w:proofErr w:type="spellEnd"/>
       <w:r>
         <w:t xml:space="preserve"> | length</w:t>
       </w:r>
       <w:r>
-        <w:t xml:space="preserve"> == 0%}</w:t>
-      </w:r>
+        <w:t xml:space="preserve"> == </w:t>
+      </w:r>
+      <w:proofErr w:type="gramStart"/>
+      <w:r>
+        <w:t>0%}</w:t>
+      </w:r>
+      <w:proofErr w:type="gramEnd"/>
     </w:p>
     <w:p>
       <w:pPr>
@@ -3630,8 +4962,13 @@
         <w:pStyle w:val="ListParagraph"/>
       </w:pPr>
       <w:r>
-        <w:t>{%p else %}</w:t>
-      </w:r>
+        <w:t xml:space="preserve">{%p </w:t>
+      </w:r>
+      <w:proofErr w:type="gramStart"/>
+      <w:r>
+        <w:t>else %}</w:t>
+      </w:r>
+      <w:proofErr w:type="gramEnd"/>
     </w:p>
     <w:tbl>
       <w:tblPr>
@@ -3752,19 +5089,44 @@
               </w:rPr>
               <w:t xml:space="preserve">{%tr for claim in </w:t>
             </w:r>
-            <w:r>
-              <w:rPr>
-                <w:sz w:val="24"/>
-                <w:szCs w:val="24"/>
-              </w:rPr>
-              <w:t xml:space="preserve">other_claims </w:t>
-            </w:r>
-            <w:r>
-              <w:rPr>
-                <w:sz w:val="24"/>
-                <w:szCs w:val="24"/>
-              </w:rPr>
-              <w:t xml:space="preserve"> %}</w:t>
+            <w:proofErr w:type="spellStart"/>
+            <w:r>
+              <w:rPr>
+                <w:sz w:val="24"/>
+                <w:szCs w:val="24"/>
+              </w:rPr>
+              <w:t>other_</w:t>
+            </w:r>
+            <w:proofErr w:type="gramStart"/>
+            <w:r>
+              <w:rPr>
+                <w:sz w:val="24"/>
+                <w:szCs w:val="24"/>
+              </w:rPr>
+              <w:t>claims</w:t>
+            </w:r>
+            <w:proofErr w:type="spellEnd"/>
+            <w:r>
+              <w:rPr>
+                <w:sz w:val="24"/>
+                <w:szCs w:val="24"/>
+              </w:rPr>
+              <w:t xml:space="preserve"> </w:t>
+            </w:r>
+            <w:r>
+              <w:rPr>
+                <w:sz w:val="24"/>
+                <w:szCs w:val="24"/>
+              </w:rPr>
+              <w:t xml:space="preserve"> %</w:t>
+            </w:r>
+            <w:proofErr w:type="gramEnd"/>
+            <w:r>
+              <w:rPr>
+                <w:sz w:val="24"/>
+                <w:szCs w:val="24"/>
+              </w:rPr>
+              <w:t>}</w:t>
             </w:r>
           </w:p>
         </w:tc>
@@ -3839,6 +5201,8 @@
               </w:rPr>
               <w:t>{{</w:t>
             </w:r>
+            <w:proofErr w:type="spellStart"/>
+            <w:proofErr w:type="gramStart"/>
             <w:r>
               <w:rPr>
                 <w:sz w:val="24"/>
@@ -3851,7 +5215,23 @@
                 <w:sz w:val="24"/>
                 <w:szCs w:val="24"/>
               </w:rPr>
-              <w:t>.address.on_one_line(bare=True)}}</w:t>
+              <w:t>.address</w:t>
+            </w:r>
+            <w:proofErr w:type="gramEnd"/>
+            <w:r>
+              <w:rPr>
+                <w:sz w:val="24"/>
+                <w:szCs w:val="24"/>
+              </w:rPr>
+              <w:t>.on_one_line</w:t>
+            </w:r>
+            <w:proofErr w:type="spellEnd"/>
+            <w:r>
+              <w:rPr>
+                <w:sz w:val="24"/>
+                <w:szCs w:val="24"/>
+              </w:rPr>
+              <w:t>(bare=True)}}</w:t>
             </w:r>
             <w:r>
               <w:rPr>
@@ -3865,7 +5245,25 @@
                 <w:sz w:val="24"/>
                 <w:szCs w:val="24"/>
               </w:rPr>
-              <w:t>{{claim.description}}</w:t>
+              <w:t>{{</w:t>
+            </w:r>
+            <w:proofErr w:type="spellStart"/>
+            <w:proofErr w:type="gramStart"/>
+            <w:r>
+              <w:rPr>
+                <w:sz w:val="24"/>
+                <w:szCs w:val="24"/>
+              </w:rPr>
+              <w:t>claim.description</w:t>
+            </w:r>
+            <w:proofErr w:type="spellEnd"/>
+            <w:proofErr w:type="gramEnd"/>
+            <w:r>
+              <w:rPr>
+                <w:sz w:val="24"/>
+                <w:szCs w:val="24"/>
+              </w:rPr>
+              <w:t>}}</w:t>
             </w:r>
           </w:p>
         </w:tc>
@@ -3895,6 +5293,7 @@
               </w:rPr>
               <w:t>currency (</w:t>
             </w:r>
+            <w:proofErr w:type="spellStart"/>
             <w:r>
               <w:rPr>
                 <w:sz w:val="24"/>
@@ -3907,7 +5306,15 @@
                 <w:sz w:val="24"/>
                 <w:szCs w:val="24"/>
               </w:rPr>
-              <w:t>.value)}}</w:t>
+              <w:t>.value</w:t>
+            </w:r>
+            <w:proofErr w:type="spellEnd"/>
+            <w:r>
+              <w:rPr>
+                <w:sz w:val="24"/>
+                <w:szCs w:val="24"/>
+              </w:rPr>
+              <w:t>)}}</w:t>
             </w:r>
           </w:p>
         </w:tc>
@@ -3930,7 +5337,23 @@
                 <w:sz w:val="24"/>
                 <w:szCs w:val="24"/>
               </w:rPr>
-              <w:t>{%tr endfor %}</w:t>
+              <w:t xml:space="preserve">{%tr </w:t>
+            </w:r>
+            <w:proofErr w:type="spellStart"/>
+            <w:r>
+              <w:rPr>
+                <w:sz w:val="24"/>
+                <w:szCs w:val="24"/>
+              </w:rPr>
+              <w:t>endfor</w:t>
+            </w:r>
+            <w:proofErr w:type="spellEnd"/>
+            <w:r>
+              <w:rPr>
+                <w:sz w:val="24"/>
+                <w:szCs w:val="24"/>
+              </w:rPr>
+              <w:t xml:space="preserve"> %}</w:t>
             </w:r>
           </w:p>
         </w:tc>
@@ -3971,16 +5394,26 @@
         <w:pStyle w:val="ListParagraph"/>
       </w:pPr>
       <w:r>
-        <w:t>{%p endif %}</w:t>
-      </w:r>
+        <w:t xml:space="preserve">{%p </w:t>
+      </w:r>
+      <w:proofErr w:type="gramStart"/>
+      <w:r>
+        <w:t>endif %}</w:t>
+      </w:r>
+      <w:proofErr w:type="gramEnd"/>
     </w:p>
     <w:p>
       <w:pPr>
         <w:pStyle w:val="ListParagraph"/>
       </w:pPr>
       <w:r>
-        <w:t>{%p endif %}</w:t>
-      </w:r>
+        <w:t xml:space="preserve">{%p </w:t>
+      </w:r>
+      <w:proofErr w:type="gramStart"/>
+      <w:r>
+        <w:t>endif %}</w:t>
+      </w:r>
+      <w:proofErr w:type="gramEnd"/>
     </w:p>
     <w:p>
       <w:pPr>
@@ -4040,12 +5473,19 @@
       <w:r>
         <w:t xml:space="preserve">{%p if (heirs | length &gt; 0) or </w:t>
       </w:r>
-      <w:r>
-        <w:t>surviving_spouse</w:t>
-      </w:r>
+      <w:proofErr w:type="spellStart"/>
+      <w:r>
+        <w:t>surviving_</w:t>
+      </w:r>
+      <w:proofErr w:type="gramStart"/>
+      <w:r>
+        <w:t>spouse</w:t>
+      </w:r>
+      <w:proofErr w:type="spellEnd"/>
       <w:r>
         <w:t xml:space="preserve"> %}</w:t>
       </w:r>
+      <w:proofErr w:type="gramEnd"/>
     </w:p>
     <w:tbl>
       <w:tblPr>
@@ -4199,8 +5639,17 @@
                 <w:sz w:val="24"/>
                 <w:szCs w:val="24"/>
               </w:rPr>
-              <w:t>if surviving_spouse</w:t>
-            </w:r>
+              <w:t xml:space="preserve">if </w:t>
+            </w:r>
+            <w:proofErr w:type="spellStart"/>
+            <w:r>
+              <w:rPr>
+                <w:sz w:val="24"/>
+                <w:szCs w:val="24"/>
+              </w:rPr>
+              <w:t>surviving_spouse</w:t>
+            </w:r>
+            <w:proofErr w:type="spellEnd"/>
             <w:r>
               <w:rPr>
                 <w:sz w:val="24"/>
@@ -4261,6 +5710,7 @@
                 <w:szCs w:val="24"/>
               </w:rPr>
             </w:pPr>
+            <w:proofErr w:type="gramStart"/>
             <w:r>
               <w:rPr>
                 <w:sz w:val="24"/>
@@ -4280,8 +5730,18 @@
                 <w:sz w:val="24"/>
                 <w:szCs w:val="24"/>
               </w:rPr>
-              <w:t>.name }}, {{</w:t>
-            </w:r>
+              <w:t>.name</w:t>
+            </w:r>
+            <w:proofErr w:type="gramEnd"/>
+            <w:r>
+              <w:rPr>
+                <w:sz w:val="24"/>
+                <w:szCs w:val="24"/>
+              </w:rPr>
+              <w:t xml:space="preserve"> }}, {{</w:t>
+            </w:r>
+            <w:proofErr w:type="spellStart"/>
+            <w:proofErr w:type="gramStart"/>
             <w:r>
               <w:rPr>
                 <w:sz w:val="24"/>
@@ -4294,7 +5754,16 @@
                 <w:sz w:val="24"/>
                 <w:szCs w:val="24"/>
               </w:rPr>
-              <w:t>.relationship}}</w:t>
+              <w:t>.relationship</w:t>
+            </w:r>
+            <w:proofErr w:type="spellEnd"/>
+            <w:proofErr w:type="gramEnd"/>
+            <w:r>
+              <w:rPr>
+                <w:sz w:val="24"/>
+                <w:szCs w:val="24"/>
+              </w:rPr>
+              <w:t>}}</w:t>
             </w:r>
           </w:p>
         </w:tc>
@@ -4320,6 +5789,8 @@
               </w:rPr>
               <w:t>{{</w:t>
             </w:r>
+            <w:proofErr w:type="spellStart"/>
+            <w:proofErr w:type="gramStart"/>
             <w:r>
               <w:rPr>
                 <w:sz w:val="24"/>
@@ -4332,7 +5803,23 @@
                 <w:sz w:val="24"/>
                 <w:szCs w:val="24"/>
               </w:rPr>
-              <w:t>.address.on_one_line(bare=True)}}</w:t>
+              <w:t>.address</w:t>
+            </w:r>
+            <w:proofErr w:type="gramEnd"/>
+            <w:r>
+              <w:rPr>
+                <w:sz w:val="24"/>
+                <w:szCs w:val="24"/>
+              </w:rPr>
+              <w:t>.on_one_line</w:t>
+            </w:r>
+            <w:proofErr w:type="spellEnd"/>
+            <w:r>
+              <w:rPr>
+                <w:sz w:val="24"/>
+                <w:szCs w:val="24"/>
+              </w:rPr>
+              <w:t>(bare=True)}}</w:t>
             </w:r>
           </w:p>
         </w:tc>
@@ -4502,12 +5989,21 @@
                 <w:szCs w:val="24"/>
               </w:rPr>
             </w:pPr>
-            <w:r>
-              <w:rPr>
-                <w:sz w:val="24"/>
-                <w:szCs w:val="24"/>
-              </w:rPr>
-              <w:t>{{ relative.name }}</w:t>
+            <w:proofErr w:type="gramStart"/>
+            <w:r>
+              <w:rPr>
+                <w:sz w:val="24"/>
+                <w:szCs w:val="24"/>
+              </w:rPr>
+              <w:t>{{ relative.name</w:t>
+            </w:r>
+            <w:proofErr w:type="gramEnd"/>
+            <w:r>
+              <w:rPr>
+                <w:sz w:val="24"/>
+                <w:szCs w:val="24"/>
+              </w:rPr>
+              <w:t xml:space="preserve"> }}</w:t>
             </w:r>
             <w:r>
               <w:rPr>
@@ -4521,7 +6017,25 @@
                 <w:sz w:val="24"/>
                 <w:szCs w:val="24"/>
               </w:rPr>
-              <w:t>{{relative.relationship}}</w:t>
+              <w:t>{{</w:t>
+            </w:r>
+            <w:proofErr w:type="spellStart"/>
+            <w:proofErr w:type="gramStart"/>
+            <w:r>
+              <w:rPr>
+                <w:sz w:val="24"/>
+                <w:szCs w:val="24"/>
+              </w:rPr>
+              <w:t>relative.relationship</w:t>
+            </w:r>
+            <w:proofErr w:type="spellEnd"/>
+            <w:proofErr w:type="gramEnd"/>
+            <w:r>
+              <w:rPr>
+                <w:sz w:val="24"/>
+                <w:szCs w:val="24"/>
+              </w:rPr>
+              <w:t>}}</w:t>
             </w:r>
           </w:p>
         </w:tc>
@@ -4544,7 +6058,24 @@
                 <w:sz w:val="24"/>
                 <w:szCs w:val="24"/>
               </w:rPr>
-              <w:t>{{relative.address.</w:t>
+              <w:t>{{</w:t>
+            </w:r>
+            <w:proofErr w:type="spellStart"/>
+            <w:proofErr w:type="gramStart"/>
+            <w:r>
+              <w:rPr>
+                <w:sz w:val="24"/>
+                <w:szCs w:val="24"/>
+              </w:rPr>
+              <w:t>relative.address</w:t>
+            </w:r>
+            <w:proofErr w:type="gramEnd"/>
+            <w:r>
+              <w:rPr>
+                <w:sz w:val="24"/>
+                <w:szCs w:val="24"/>
+              </w:rPr>
+              <w:t>.</w:t>
             </w:r>
             <w:r>
               <w:rPr>
@@ -4558,7 +6089,15 @@
                 <w:sz w:val="24"/>
                 <w:szCs w:val="24"/>
               </w:rPr>
-              <w:t>one_line(bare=True)}}</w:t>
+              <w:t>one_line</w:t>
+            </w:r>
+            <w:proofErr w:type="spellEnd"/>
+            <w:r>
+              <w:rPr>
+                <w:sz w:val="24"/>
+                <w:szCs w:val="24"/>
+              </w:rPr>
+              <w:t>(bare=True)}}</w:t>
             </w:r>
           </w:p>
         </w:tc>
@@ -4580,22 +6119,87 @@
                 <w:sz w:val="24"/>
                 <w:szCs w:val="24"/>
               </w:rPr>
-              <w:t>{% if relative. relationship  == ‘Child’ %}</w:t>
-            </w:r>
-            <w:r>
-              <w:rPr>
-                <w:sz w:val="24"/>
-                <w:szCs w:val="24"/>
-              </w:rPr>
-              <w:t>{{relative.age</w:t>
-            </w:r>
-            <w:r>
-              <w:rPr>
-                <w:sz w:val="24"/>
-                <w:szCs w:val="24"/>
-              </w:rPr>
-              <w:t>_in_years()</w:t>
-            </w:r>
+              <w:t xml:space="preserve">{% if relative. </w:t>
+            </w:r>
+            <w:proofErr w:type="gramStart"/>
+            <w:r>
+              <w:rPr>
+                <w:sz w:val="24"/>
+                <w:szCs w:val="24"/>
+              </w:rPr>
+              <w:t>relationship  =</w:t>
+            </w:r>
+            <w:proofErr w:type="gramEnd"/>
+            <w:r>
+              <w:rPr>
+                <w:sz w:val="24"/>
+                <w:szCs w:val="24"/>
+              </w:rPr>
+              <w:t xml:space="preserve">= ‘Child’ </w:t>
+            </w:r>
+            <w:proofErr w:type="gramStart"/>
+            <w:r>
+              <w:rPr>
+                <w:sz w:val="24"/>
+                <w:szCs w:val="24"/>
+              </w:rPr>
+              <w:t>%}</w:t>
+            </w:r>
+            <w:r>
+              <w:rPr>
+                <w:sz w:val="24"/>
+                <w:szCs w:val="24"/>
+              </w:rPr>
+              <w:t>{</w:t>
+            </w:r>
+            <w:proofErr w:type="gramEnd"/>
+            <w:r>
+              <w:rPr>
+                <w:sz w:val="24"/>
+                <w:szCs w:val="24"/>
+              </w:rPr>
+              <w:t>{</w:t>
+            </w:r>
+            <w:proofErr w:type="spellStart"/>
+            <w:r>
+              <w:rPr>
+                <w:sz w:val="24"/>
+                <w:szCs w:val="24"/>
+              </w:rPr>
+              <w:t>relative.age</w:t>
+            </w:r>
+            <w:r>
+              <w:rPr>
+                <w:sz w:val="24"/>
+                <w:szCs w:val="24"/>
+              </w:rPr>
+              <w:t>_in_</w:t>
+            </w:r>
+            <w:proofErr w:type="gramStart"/>
+            <w:r>
+              <w:rPr>
+                <w:sz w:val="24"/>
+                <w:szCs w:val="24"/>
+              </w:rPr>
+              <w:t>years</w:t>
+            </w:r>
+            <w:proofErr w:type="spellEnd"/>
+            <w:r>
+              <w:rPr>
+                <w:sz w:val="24"/>
+                <w:szCs w:val="24"/>
+              </w:rPr>
+              <w:t>(</w:t>
+            </w:r>
+            <w:proofErr w:type="gramEnd"/>
+            <w:r>
+              <w:rPr>
+                <w:sz w:val="24"/>
+                <w:szCs w:val="24"/>
+              </w:rPr>
+              <w:t>)</w:t>
+            </w:r>
+            <w:proofErr w:type="gramStart"/>
             <w:r>
               <w:rPr>
                 <w:sz w:val="24"/>
@@ -4608,7 +6212,15 @@
                 <w:sz w:val="24"/>
                 <w:szCs w:val="24"/>
               </w:rPr>
-              <w:t>{% endif %}</w:t>
+              <w:t>{</w:t>
+            </w:r>
+            <w:proofErr w:type="gramEnd"/>
+            <w:r>
+              <w:rPr>
+                <w:sz w:val="24"/>
+                <w:szCs w:val="24"/>
+              </w:rPr>
+              <w:t>% endif %}</w:t>
             </w:r>
           </w:p>
         </w:tc>
@@ -4633,7 +6245,23 @@
                 <w:sz w:val="24"/>
                 <w:szCs w:val="24"/>
               </w:rPr>
-              <w:t>{%tr endfor %}</w:t>
+              <w:t xml:space="preserve">{%tr </w:t>
+            </w:r>
+            <w:proofErr w:type="spellStart"/>
+            <w:r>
+              <w:rPr>
+                <w:sz w:val="24"/>
+                <w:szCs w:val="24"/>
+              </w:rPr>
+              <w:t>endfor</w:t>
+            </w:r>
+            <w:proofErr w:type="spellEnd"/>
+            <w:r>
+              <w:rPr>
+                <w:sz w:val="24"/>
+                <w:szCs w:val="24"/>
+              </w:rPr>
+              <w:t xml:space="preserve"> %}</w:t>
             </w:r>
           </w:p>
         </w:tc>
@@ -4675,8 +6303,13 @@
         <w:pStyle w:val="ListParagraph"/>
       </w:pPr>
       <w:r>
-        <w:t>{%p else %}</w:t>
-      </w:r>
+        <w:t xml:space="preserve">{%p </w:t>
+      </w:r>
+      <w:proofErr w:type="gramStart"/>
+      <w:r>
+        <w:t>else %}</w:t>
+      </w:r>
+      <w:proofErr w:type="gramEnd"/>
     </w:p>
     <w:p>
       <w:pPr>
@@ -4697,8 +6330,13 @@
         <w:t>p</w:t>
       </w:r>
       <w:r>
-        <w:t xml:space="preserve"> endif %}</w:t>
-      </w:r>
+        <w:t xml:space="preserve"> </w:t>
+      </w:r>
+      <w:proofErr w:type="gramStart"/>
+      <w:r>
+        <w:t>endif %}</w:t>
+      </w:r>
+      <w:proofErr w:type="gramEnd"/>
     </w:p>
     <w:p>
       <w:pPr>
@@ -4723,7 +6361,11 @@
         <w:ind w:left="720"/>
       </w:pPr>
       <w:r>
-        <w:t>(b) The award allowable to the surviving spouse of a decedent who was an Illinois resident is</w:t>
+        <w:t xml:space="preserve">(b) The award allowable to the surviving spouse of a decedent who was an Illinois resident </w:t>
+      </w:r>
+      <w:proofErr w:type="gramStart"/>
+      <w:r>
+        <w:t>is</w:t>
       </w:r>
       <w:r>
         <w:t>:</w:t>
@@ -4732,20 +6374,43 @@
         <w:t xml:space="preserve"> </w:t>
       </w:r>
       <w:r>
-        <w:t>{% if surviving_spouse %}</w:t>
-      </w:r>
-      <w:r>
-        <w:t>{{currency</w:t>
+        <w:t>{</w:t>
+      </w:r>
+      <w:proofErr w:type="gramEnd"/>
+      <w:r>
+        <w:t xml:space="preserve">% if </w:t>
+      </w:r>
+      <w:proofErr w:type="spellStart"/>
+      <w:r>
+        <w:t>surviving_spouse</w:t>
+      </w:r>
+      <w:proofErr w:type="spellEnd"/>
+      <w:r>
+        <w:t xml:space="preserve"> </w:t>
+      </w:r>
+      <w:proofErr w:type="gramStart"/>
+      <w:r>
+        <w:t>%}</w:t>
+      </w:r>
+      <w:r>
+        <w:t>{</w:t>
+      </w:r>
+      <w:proofErr w:type="gramEnd"/>
+      <w:r>
+        <w:t>{currency</w:t>
       </w:r>
       <w:r>
         <w:t>(</w:t>
       </w:r>
+      <w:proofErr w:type="spellStart"/>
       <w:r>
         <w:t>spouse_award</w:t>
       </w:r>
+      <w:proofErr w:type="spellEnd"/>
       <w:r>
         <w:t>)</w:t>
       </w:r>
+      <w:proofErr w:type="gramStart"/>
       <w:r>
         <w:t>}</w:t>
       </w:r>
@@ -4753,17 +6418,44 @@
         <w:t>}</w:t>
       </w:r>
       <w:r>
-        <w:t>{% else %}</w:t>
-      </w:r>
-      <w:r>
-        <w:t>{{spouse_award}</w:t>
-      </w:r>
+        <w:t>{</w:t>
+      </w:r>
+      <w:proofErr w:type="gramEnd"/>
+      <w:r>
+        <w:t xml:space="preserve">% else </w:t>
+      </w:r>
+      <w:proofErr w:type="gramStart"/>
+      <w:r>
+        <w:t>%}</w:t>
+      </w:r>
+      <w:r>
+        <w:t>{</w:t>
+      </w:r>
+      <w:proofErr w:type="gramEnd"/>
+      <w:r>
+        <w:t>{</w:t>
+      </w:r>
+      <w:proofErr w:type="spellStart"/>
+      <w:r>
+        <w:t>spouse_award</w:t>
+      </w:r>
+      <w:proofErr w:type="spellEnd"/>
+      <w:proofErr w:type="gramStart"/>
       <w:r>
         <w:t>}</w:t>
       </w:r>
       <w:r>
-        <w:t>{% endif %}</w:t>
-      </w:r>
+        <w:t>}{</w:t>
+      </w:r>
+      <w:proofErr w:type="gramEnd"/>
+      <w:r>
+        <w:t xml:space="preserve">% </w:t>
+      </w:r>
+      <w:proofErr w:type="gramStart"/>
+      <w:r>
+        <w:t>endif %}</w:t>
+      </w:r>
+      <w:proofErr w:type="gramEnd"/>
     </w:p>
     <w:p>
       <w:pPr>
@@ -4773,13 +6465,29 @@
         <w:t>(</w:t>
       </w:r>
       <w:r>
-        <w:t>{{currency(spouse_limit)}}</w:t>
+        <w:t>{{currency(</w:t>
+      </w:r>
+      <w:proofErr w:type="spellStart"/>
+      <w:r>
+        <w:t>spouse_limit</w:t>
+      </w:r>
+      <w:proofErr w:type="spellEnd"/>
+      <w:r>
+        <w:t>)}}</w:t>
       </w:r>
       <w:r>
         <w:t xml:space="preserve">, plus </w:t>
       </w:r>
       <w:r>
-        <w:t>{{currency(child_limit)}}</w:t>
+        <w:t>{{currency(</w:t>
+      </w:r>
+      <w:proofErr w:type="spellStart"/>
+      <w:r>
+        <w:t>child_limit</w:t>
+      </w:r>
+      <w:proofErr w:type="spellEnd"/>
+      <w:r>
+        <w:t>)}}</w:t>
       </w:r>
       <w:r>
         <w:t xml:space="preserve"> multiplied by the number of minor children and adult dependent children who resided with the surviving spouse at the time of the decedent's death. If any such child did not reside with the surviving spouse at the time of the decedent's death, so indicate).</w:t>
@@ -4801,13 +6509,29 @@
         <w:t>p</w:t>
       </w:r>
       <w:r>
-        <w:t xml:space="preserve"> if su</w:t>
-      </w:r>
-      <w:r>
-        <w:t xml:space="preserve">rviving_spouse </w:t>
-      </w:r>
-      <w:r>
-        <w:t xml:space="preserve"> and </w:t>
+        <w:t xml:space="preserve"> if </w:t>
+      </w:r>
+      <w:proofErr w:type="spellStart"/>
+      <w:r>
+        <w:t>su</w:t>
+      </w:r>
+      <w:r>
+        <w:t>rviving_</w:t>
+      </w:r>
+      <w:proofErr w:type="gramStart"/>
+      <w:r>
+        <w:t>spouse</w:t>
+      </w:r>
+      <w:proofErr w:type="spellEnd"/>
+      <w:r>
+        <w:t xml:space="preserve"> </w:t>
+      </w:r>
+      <w:r>
+        <w:t xml:space="preserve"> and</w:t>
+      </w:r>
+      <w:proofErr w:type="gramEnd"/>
+      <w:r>
+        <w:t xml:space="preserve"> </w:t>
       </w:r>
       <w:r>
         <w:t>heirs</w:t>
@@ -4816,8 +6540,13 @@
         <w:t xml:space="preserve"> | length</w:t>
       </w:r>
       <w:r>
-        <w:t xml:space="preserve"> &gt; 1 %}</w:t>
-      </w:r>
+        <w:t xml:space="preserve"> &gt; </w:t>
+      </w:r>
+      <w:proofErr w:type="gramStart"/>
+      <w:r>
+        <w:t>1 %}</w:t>
+      </w:r>
+      <w:proofErr w:type="gramEnd"/>
     </w:p>
     <w:p>
       <w:pPr>
@@ -4830,8 +6559,13 @@
         <w:t xml:space="preserve">p </w:t>
       </w:r>
       <w:r>
-        <w:t>if non_reside_children</w:t>
-      </w:r>
+        <w:t xml:space="preserve">if </w:t>
+      </w:r>
+      <w:proofErr w:type="spellStart"/>
+      <w:r>
+        <w:t>non_reside_children</w:t>
+      </w:r>
+      <w:proofErr w:type="spellEnd"/>
       <w:r>
         <w:t xml:space="preserve"> | length</w:t>
       </w:r>
@@ -4839,8 +6573,13 @@
         <w:t xml:space="preserve"> </w:t>
       </w:r>
       <w:r>
-        <w:t>&gt; 0%}</w:t>
-      </w:r>
+        <w:t xml:space="preserve">&gt; </w:t>
+      </w:r>
+      <w:proofErr w:type="gramStart"/>
+      <w:r>
+        <w:t>0%}</w:t>
+      </w:r>
+      <w:proofErr w:type="gramEnd"/>
     </w:p>
     <w:p>
       <w:pPr>
@@ -4882,26 +6621,49 @@
         <w:t>p</w:t>
       </w:r>
       <w:r>
-        <w:t xml:space="preserve"> endif %}</w:t>
-      </w:r>
+        <w:t xml:space="preserve"> </w:t>
+      </w:r>
+      <w:proofErr w:type="gramStart"/>
+      <w:r>
+        <w:t>endif %}</w:t>
+      </w:r>
+      <w:proofErr w:type="gramEnd"/>
     </w:p>
     <w:p>
       <w:pPr>
         <w:ind w:firstLine="720"/>
       </w:pPr>
       <w:r>
-        <w:t>{%p endif %}</w:t>
-      </w:r>
+        <w:t xml:space="preserve">{%p </w:t>
+      </w:r>
+      <w:proofErr w:type="gramStart"/>
+      <w:r>
+        <w:t>endif %}</w:t>
+      </w:r>
+      <w:proofErr w:type="gramEnd"/>
     </w:p>
     <w:p>
       <w:pPr>
         <w:ind w:left="720"/>
       </w:pPr>
       <w:r>
-        <w:t xml:space="preserve">(c) If there is no surviving spouse, the award allowable to the minor children and adult dependent children of a decedent who was an Illinois resident is: </w:t>
-      </w:r>
-      <w:r>
-        <w:t>{{child_only_award}}</w:t>
+        <w:t xml:space="preserve">(c) If there is no surviving spouse, the award allowable to the minor children and adult dependent children of a decedent who was an Illinois resident </w:t>
+      </w:r>
+      <w:proofErr w:type="gramStart"/>
+      <w:r>
+        <w:t xml:space="preserve">is: </w:t>
+      </w:r>
+      <w:r>
+        <w:t>{{</w:t>
+      </w:r>
+      <w:proofErr w:type="spellStart"/>
+      <w:proofErr w:type="gramEnd"/>
+      <w:r>
+        <w:t>child_only_award</w:t>
+      </w:r>
+      <w:proofErr w:type="spellEnd"/>
+      <w:r>
+        <w:t>}}</w:t>
       </w:r>
     </w:p>
     <w:p>
@@ -4912,14 +6674,40 @@
         <w:t>(</w:t>
       </w:r>
       <w:r>
-        <w:t>{{currency(spouse_limit)}}</w:t>
-      </w:r>
+        <w:t>{{currency(</w:t>
+      </w:r>
+      <w:proofErr w:type="spellStart"/>
+      <w:r>
+        <w:t>spouse_</w:t>
+      </w:r>
+      <w:proofErr w:type="gramStart"/>
+      <w:r>
+        <w:t>limit</w:t>
+      </w:r>
+      <w:proofErr w:type="spellEnd"/>
+      <w:r>
+        <w:t>)}}</w:t>
+      </w:r>
+      <w:proofErr w:type="gramEnd"/>
       <w:r>
         <w:t xml:space="preserve">, plus </w:t>
       </w:r>
       <w:r>
-        <w:t>{{currency(child_limit)}}</w:t>
-      </w:r>
+        <w:t>{{currency(</w:t>
+      </w:r>
+      <w:proofErr w:type="spellStart"/>
+      <w:r>
+        <w:t>child_</w:t>
+      </w:r>
+      <w:proofErr w:type="gramStart"/>
+      <w:r>
+        <w:t>limit</w:t>
+      </w:r>
+      <w:proofErr w:type="spellEnd"/>
+      <w:r>
+        <w:t>)}}</w:t>
+      </w:r>
+      <w:proofErr w:type="gramEnd"/>
       <w:r>
         <w:t xml:space="preserve"> multiplied by the number of minor children and adult dependent children), to be divided among them in equal shares.</w:t>
       </w:r>
@@ -4948,12 +6736,22 @@
       <w:r>
         <w:t xml:space="preserve">if </w:t>
       </w:r>
+      <w:proofErr w:type="spellStart"/>
       <w:r>
         <w:t>dece</w:t>
       </w:r>
       <w:r>
-        <w:t>dent_will == True %}</w:t>
-      </w:r>
+        <w:t>dent_will</w:t>
+      </w:r>
+      <w:proofErr w:type="spellEnd"/>
+      <w:r>
+        <w:t xml:space="preserve"> == </w:t>
+      </w:r>
+      <w:proofErr w:type="gramStart"/>
+      <w:r>
+        <w:t>True %}</w:t>
+      </w:r>
+      <w:proofErr w:type="gramEnd"/>
     </w:p>
     <w:p>
       <w:pPr>
@@ -4985,8 +6783,13 @@
         <w:t>p</w:t>
       </w:r>
       <w:r>
-        <w:t xml:space="preserve"> else %}</w:t>
-      </w:r>
+        <w:t xml:space="preserve"> </w:t>
+      </w:r>
+      <w:proofErr w:type="gramStart"/>
+      <w:r>
+        <w:t>else %}</w:t>
+      </w:r>
+      <w:proofErr w:type="gramEnd"/>
     </w:p>
     <w:p>
       <w:pPr>
@@ -5014,8 +6817,13 @@
         <w:t>p</w:t>
       </w:r>
       <w:r>
-        <w:t xml:space="preserve"> endif %}</w:t>
-      </w:r>
+        <w:t xml:space="preserve"> </w:t>
+      </w:r>
+      <w:proofErr w:type="gramStart"/>
+      <w:r>
+        <w:t>endif %}</w:t>
+      </w:r>
+      <w:proofErr w:type="gramEnd"/>
     </w:p>
     <w:tbl>
       <w:tblPr>
@@ -5184,6 +6992,7 @@
               </w:rPr>
               <w:t xml:space="preserve">{%tr if </w:t>
             </w:r>
+            <w:proofErr w:type="spellStart"/>
             <w:r>
               <w:rPr>
                 <w:sz w:val="24"/>
@@ -5191,6 +7000,7 @@
               </w:rPr>
               <w:t>all_recipients</w:t>
             </w:r>
+            <w:proofErr w:type="spellEnd"/>
             <w:r>
               <w:rPr>
                 <w:sz w:val="24"/>
@@ -5255,12 +7065,21 @@
               </w:rPr>
               <w:t xml:space="preserve">{%tr for x in </w:t>
             </w:r>
-            <w:r>
-              <w:rPr>
-                <w:sz w:val="24"/>
-                <w:szCs w:val="24"/>
-              </w:rPr>
-              <w:t xml:space="preserve">all_recipients </w:t>
+            <w:proofErr w:type="spellStart"/>
+            <w:r>
+              <w:rPr>
+                <w:sz w:val="24"/>
+                <w:szCs w:val="24"/>
+              </w:rPr>
+              <w:t>all_recipients</w:t>
+            </w:r>
+            <w:proofErr w:type="spellEnd"/>
+            <w:r>
+              <w:rPr>
+                <w:sz w:val="24"/>
+                <w:szCs w:val="24"/>
+              </w:rPr>
+              <w:t xml:space="preserve"> </w:t>
             </w:r>
             <w:r>
               <w:rPr>
@@ -5324,21 +7143,71 @@
                 <w:sz w:val="24"/>
                 <w:szCs w:val="24"/>
               </w:rPr>
-              <w:t>{{x.name</w:t>
-            </w:r>
-            <w:r>
-              <w:rPr>
-                <w:sz w:val="24"/>
-                <w:szCs w:val="24"/>
-              </w:rPr>
-              <w:t>.full()</w:t>
-            </w:r>
-            <w:r>
-              <w:rPr>
-                <w:sz w:val="24"/>
-                <w:szCs w:val="24"/>
-              </w:rPr>
-              <w:t>}}, {{x.relationship}}</w:t>
+              <w:t>{{</w:t>
+            </w:r>
+            <w:proofErr w:type="spellStart"/>
+            <w:r>
+              <w:rPr>
+                <w:sz w:val="24"/>
+                <w:szCs w:val="24"/>
+              </w:rPr>
+              <w:t>x.</w:t>
+            </w:r>
+            <w:proofErr w:type="gramStart"/>
+            <w:r>
+              <w:rPr>
+                <w:sz w:val="24"/>
+                <w:szCs w:val="24"/>
+              </w:rPr>
+              <w:t>name</w:t>
+            </w:r>
+            <w:r>
+              <w:rPr>
+                <w:sz w:val="24"/>
+                <w:szCs w:val="24"/>
+              </w:rPr>
+              <w:t>.full</w:t>
+            </w:r>
+            <w:proofErr w:type="spellEnd"/>
+            <w:r>
+              <w:rPr>
+                <w:sz w:val="24"/>
+                <w:szCs w:val="24"/>
+              </w:rPr>
+              <w:t>()</w:t>
+            </w:r>
+            <w:r>
+              <w:rPr>
+                <w:sz w:val="24"/>
+                <w:szCs w:val="24"/>
+              </w:rPr>
+              <w:t>}}</w:t>
+            </w:r>
+            <w:proofErr w:type="gramEnd"/>
+            <w:r>
+              <w:rPr>
+                <w:sz w:val="24"/>
+                <w:szCs w:val="24"/>
+              </w:rPr>
+              <w:t>, {{</w:t>
+            </w:r>
+            <w:proofErr w:type="spellStart"/>
+            <w:proofErr w:type="gramStart"/>
+            <w:r>
+              <w:rPr>
+                <w:sz w:val="24"/>
+                <w:szCs w:val="24"/>
+              </w:rPr>
+              <w:t>x.relationship</w:t>
+            </w:r>
+            <w:proofErr w:type="spellEnd"/>
+            <w:proofErr w:type="gramEnd"/>
+            <w:r>
+              <w:rPr>
+                <w:sz w:val="24"/>
+                <w:szCs w:val="24"/>
+              </w:rPr>
+              <w:t>}}</w:t>
             </w:r>
           </w:p>
         </w:tc>
@@ -5361,7 +7230,32 @@
                 <w:sz w:val="24"/>
                 <w:szCs w:val="24"/>
               </w:rPr>
-              <w:t>{{x.address.on_one_line(bare=True)}}</w:t>
+              <w:t>{{</w:t>
+            </w:r>
+            <w:proofErr w:type="spellStart"/>
+            <w:proofErr w:type="gramStart"/>
+            <w:r>
+              <w:rPr>
+                <w:sz w:val="24"/>
+                <w:szCs w:val="24"/>
+              </w:rPr>
+              <w:t>x.address</w:t>
+            </w:r>
+            <w:proofErr w:type="gramEnd"/>
+            <w:r>
+              <w:rPr>
+                <w:sz w:val="24"/>
+                <w:szCs w:val="24"/>
+              </w:rPr>
+              <w:t>.on_one_line</w:t>
+            </w:r>
+            <w:proofErr w:type="spellEnd"/>
+            <w:r>
+              <w:rPr>
+                <w:sz w:val="24"/>
+                <w:szCs w:val="24"/>
+              </w:rPr>
+              <w:t>(bare=True)}}</w:t>
             </w:r>
           </w:p>
         </w:tc>
@@ -5383,29 +7277,72 @@
                 <w:sz w:val="24"/>
                 <w:szCs w:val="24"/>
               </w:rPr>
-              <w:t>{% if x.</w:t>
-            </w:r>
-            <w:r>
-              <w:rPr>
-                <w:sz w:val="24"/>
-                <w:szCs w:val="24"/>
-              </w:rPr>
-              <w:t>child_minor</w:t>
-            </w:r>
-            <w:r>
-              <w:rPr>
-                <w:sz w:val="24"/>
-                <w:szCs w:val="24"/>
-              </w:rPr>
-              <w:t xml:space="preserve"> %}</w:t>
-            </w:r>
-            <w:r>
-              <w:rPr>
-                <w:sz w:val="24"/>
-                <w:szCs w:val="24"/>
-              </w:rPr>
-              <w:t>{{ x.age_in_years</w:t>
-            </w:r>
+              <w:t xml:space="preserve">{% if </w:t>
+            </w:r>
+            <w:proofErr w:type="spellStart"/>
+            <w:proofErr w:type="gramStart"/>
+            <w:r>
+              <w:rPr>
+                <w:sz w:val="24"/>
+                <w:szCs w:val="24"/>
+              </w:rPr>
+              <w:t>x.</w:t>
+            </w:r>
+            <w:r>
+              <w:rPr>
+                <w:sz w:val="24"/>
+                <w:szCs w:val="24"/>
+              </w:rPr>
+              <w:t>child</w:t>
+            </w:r>
+            <w:proofErr w:type="gramEnd"/>
+            <w:r>
+              <w:rPr>
+                <w:sz w:val="24"/>
+                <w:szCs w:val="24"/>
+              </w:rPr>
+              <w:t>_minor</w:t>
+            </w:r>
+            <w:proofErr w:type="spellEnd"/>
+            <w:r>
+              <w:rPr>
+                <w:sz w:val="24"/>
+                <w:szCs w:val="24"/>
+              </w:rPr>
+              <w:t xml:space="preserve"> </w:t>
+            </w:r>
+            <w:proofErr w:type="gramStart"/>
+            <w:r>
+              <w:rPr>
+                <w:sz w:val="24"/>
+                <w:szCs w:val="24"/>
+              </w:rPr>
+              <w:t>%}</w:t>
+            </w:r>
+            <w:r>
+              <w:rPr>
+                <w:sz w:val="24"/>
+                <w:szCs w:val="24"/>
+              </w:rPr>
+              <w:t xml:space="preserve">{{ </w:t>
+            </w:r>
+            <w:proofErr w:type="spellStart"/>
+            <w:r>
+              <w:rPr>
+                <w:sz w:val="24"/>
+                <w:szCs w:val="24"/>
+              </w:rPr>
+              <w:t>x.age</w:t>
+            </w:r>
+            <w:proofErr w:type="gramEnd"/>
+            <w:r>
+              <w:rPr>
+                <w:sz w:val="24"/>
+                <w:szCs w:val="24"/>
+              </w:rPr>
+              <w:t>_in_years</w:t>
+            </w:r>
+            <w:proofErr w:type="spellEnd"/>
           </w:p>
           <w:p>
             <w:pPr>
@@ -5421,7 +7358,23 @@
                 <w:sz w:val="24"/>
                 <w:szCs w:val="24"/>
               </w:rPr>
-              <w:t>() }}</w:t>
+              <w:t>(</w:t>
+            </w:r>
+            <w:proofErr w:type="gramStart"/>
+            <w:r>
+              <w:rPr>
+                <w:sz w:val="24"/>
+                <w:szCs w:val="24"/>
+              </w:rPr>
+              <w:t>) }</w:t>
+            </w:r>
+            <w:proofErr w:type="gramEnd"/>
+            <w:r>
+              <w:rPr>
+                <w:sz w:val="24"/>
+                <w:szCs w:val="24"/>
+              </w:rPr>
+              <w:t>}</w:t>
             </w:r>
             <w:r>
               <w:rPr>
@@ -5460,12 +7413,39 @@
                 <w:szCs w:val="24"/>
               </w:rPr>
             </w:pPr>
-            <w:r>
-              <w:rPr>
-                <w:sz w:val="24"/>
-                <w:szCs w:val="24"/>
-              </w:rPr>
-              <w:t>{{ currency(x.award) }}</w:t>
+            <w:proofErr w:type="gramStart"/>
+            <w:r>
+              <w:rPr>
+                <w:sz w:val="24"/>
+                <w:szCs w:val="24"/>
+              </w:rPr>
+              <w:t>{{ currency</w:t>
+            </w:r>
+            <w:proofErr w:type="gramEnd"/>
+            <w:r>
+              <w:rPr>
+                <w:sz w:val="24"/>
+                <w:szCs w:val="24"/>
+              </w:rPr>
+              <w:t>(</w:t>
+            </w:r>
+            <w:proofErr w:type="spellStart"/>
+            <w:proofErr w:type="gramStart"/>
+            <w:r>
+              <w:rPr>
+                <w:sz w:val="24"/>
+                <w:szCs w:val="24"/>
+              </w:rPr>
+              <w:t>x.award</w:t>
+            </w:r>
+            <w:proofErr w:type="spellEnd"/>
+            <w:proofErr w:type="gramEnd"/>
+            <w:r>
+              <w:rPr>
+                <w:sz w:val="24"/>
+                <w:szCs w:val="24"/>
+              </w:rPr>
+              <w:t>) }}</w:t>
             </w:r>
           </w:p>
         </w:tc>
@@ -5491,7 +7471,23 @@
                 <w:sz w:val="24"/>
                 <w:szCs w:val="24"/>
               </w:rPr>
-              <w:t>{%tr endfor %}</w:t>
+              <w:t xml:space="preserve">{%tr </w:t>
+            </w:r>
+            <w:proofErr w:type="spellStart"/>
+            <w:r>
+              <w:rPr>
+                <w:sz w:val="24"/>
+                <w:szCs w:val="24"/>
+              </w:rPr>
+              <w:t>endfor</w:t>
+            </w:r>
+            <w:proofErr w:type="spellEnd"/>
+            <w:r>
+              <w:rPr>
+                <w:sz w:val="24"/>
+                <w:szCs w:val="24"/>
+              </w:rPr>
+              <w:t xml:space="preserve"> %}</w:t>
             </w:r>
           </w:p>
         </w:tc>
@@ -5640,7 +7636,20 @@
         </w:numPr>
       </w:pPr>
       <w:r>
-        <w:t>My relationship to the decedent or the decedent's estate is as follows: {{users.relationship}}.</w:t>
+        <w:t xml:space="preserve">My relationship to the decedent or the decedent's estate is as </w:t>
+      </w:r>
+      <w:proofErr w:type="gramStart"/>
+      <w:r>
+        <w:t>follows: {{</w:t>
+      </w:r>
+      <w:proofErr w:type="spellStart"/>
+      <w:r>
+        <w:t>users.relationship</w:t>
+      </w:r>
+      <w:proofErr w:type="spellEnd"/>
+      <w:proofErr w:type="gramEnd"/>
+      <w:r>
+        <w:t>}}.</w:t>
       </w:r>
     </w:p>
     <w:p>
@@ -5845,7 +7854,23 @@
                 <w:sz w:val="24"/>
                 <w:szCs w:val="24"/>
               </w:rPr>
-              <w:t>{%tr if all_recipients | length &gt; 0 %}</w:t>
+              <w:t xml:space="preserve">{%tr if </w:t>
+            </w:r>
+            <w:proofErr w:type="spellStart"/>
+            <w:r>
+              <w:rPr>
+                <w:sz w:val="24"/>
+                <w:szCs w:val="24"/>
+              </w:rPr>
+              <w:t>all_recipients</w:t>
+            </w:r>
+            <w:proofErr w:type="spellEnd"/>
+            <w:r>
+              <w:rPr>
+                <w:sz w:val="24"/>
+                <w:szCs w:val="24"/>
+              </w:rPr>
+              <w:t xml:space="preserve"> | length &gt; 0 %}</w:t>
             </w:r>
           </w:p>
         </w:tc>
@@ -5890,7 +7915,23 @@
                 <w:szCs w:val="24"/>
               </w:rPr>
               <w:lastRenderedPageBreak/>
-              <w:t>{%tr for recipient in all_recipients %}</w:t>
+              <w:t xml:space="preserve">{%tr for recipient in </w:t>
+            </w:r>
+            <w:proofErr w:type="spellStart"/>
+            <w:r>
+              <w:rPr>
+                <w:sz w:val="24"/>
+                <w:szCs w:val="24"/>
+              </w:rPr>
+              <w:t>all_recipients</w:t>
+            </w:r>
+            <w:proofErr w:type="spellEnd"/>
+            <w:r>
+              <w:rPr>
+                <w:sz w:val="24"/>
+                <w:szCs w:val="24"/>
+              </w:rPr>
+              <w:t xml:space="preserve"> %}</w:t>
             </w:r>
           </w:p>
         </w:tc>
@@ -5933,14 +7974,32 @@
                 <w:sz w:val="24"/>
                 <w:szCs w:val="24"/>
               </w:rPr>
-              <w:t>{{recipient.name</w:t>
-            </w:r>
-            <w:r>
-              <w:rPr>
-                <w:sz w:val="24"/>
-                <w:szCs w:val="24"/>
-              </w:rPr>
-              <w:t>.full()</w:t>
+              <w:t>{{</w:t>
+            </w:r>
+            <w:proofErr w:type="spellStart"/>
+            <w:proofErr w:type="gramStart"/>
+            <w:r>
+              <w:rPr>
+                <w:sz w:val="24"/>
+                <w:szCs w:val="24"/>
+              </w:rPr>
+              <w:t>recipient.name</w:t>
+            </w:r>
+            <w:r>
+              <w:rPr>
+                <w:sz w:val="24"/>
+                <w:szCs w:val="24"/>
+              </w:rPr>
+              <w:t>.full</w:t>
+            </w:r>
+            <w:proofErr w:type="spellEnd"/>
+            <w:proofErr w:type="gramEnd"/>
+            <w:r>
+              <w:rPr>
+                <w:sz w:val="24"/>
+                <w:szCs w:val="24"/>
+              </w:rPr>
+              <w:t>()</w:t>
             </w:r>
             <w:r>
               <w:rPr>
@@ -5973,7 +8032,25 @@
                 <w:sz w:val="24"/>
                 <w:szCs w:val="24"/>
               </w:rPr>
-              <w:t>{{recipient.description}}</w:t>
+              <w:t>{{</w:t>
+            </w:r>
+            <w:proofErr w:type="spellStart"/>
+            <w:proofErr w:type="gramStart"/>
+            <w:r>
+              <w:rPr>
+                <w:sz w:val="24"/>
+                <w:szCs w:val="24"/>
+              </w:rPr>
+              <w:t>recipient.description</w:t>
+            </w:r>
+            <w:proofErr w:type="spellEnd"/>
+            <w:proofErr w:type="gramEnd"/>
+            <w:r>
+              <w:rPr>
+                <w:sz w:val="24"/>
+                <w:szCs w:val="24"/>
+              </w:rPr>
+              <w:t>}}</w:t>
             </w:r>
           </w:p>
         </w:tc>
@@ -6005,6 +8082,8 @@
               </w:rPr>
               <w:t>currency(</w:t>
             </w:r>
+            <w:proofErr w:type="spellStart"/>
+            <w:proofErr w:type="gramStart"/>
             <w:r>
               <w:rPr>
                 <w:sz w:val="24"/>
@@ -6026,6 +8105,8 @@
               </w:rPr>
               <w:t>award</w:t>
             </w:r>
+            <w:proofErr w:type="spellEnd"/>
+            <w:proofErr w:type="gramEnd"/>
             <w:r>
               <w:rPr>
                 <w:sz w:val="24"/>
@@ -6061,7 +8142,23 @@
                 <w:sz w:val="24"/>
                 <w:szCs w:val="24"/>
               </w:rPr>
-              <w:t>{%tr endfor %}</w:t>
+              <w:t xml:space="preserve">{%tr </w:t>
+            </w:r>
+            <w:proofErr w:type="spellStart"/>
+            <w:r>
+              <w:rPr>
+                <w:sz w:val="24"/>
+                <w:szCs w:val="24"/>
+              </w:rPr>
+              <w:t>endfor</w:t>
+            </w:r>
+            <w:proofErr w:type="spellEnd"/>
+            <w:r>
+              <w:rPr>
+                <w:sz w:val="24"/>
+                <w:szCs w:val="24"/>
+              </w:rPr>
+              <w:t xml:space="preserve"> %}</w:t>
             </w:r>
           </w:p>
         </w:tc>
@@ -6253,8 +8350,6 @@
                 <w:szCs w:val="24"/>
               </w:rPr>
             </w:pPr>
-            <w:bookmarkStart w:id="0" w:name="_GoBack"/>
-            <w:bookmarkEnd w:id="0"/>
           </w:p>
         </w:tc>
       </w:tr>
@@ -6301,7 +8396,29 @@
         <w:keepNext/>
       </w:pPr>
       <w:r>
-        <w:t>{{users.name.full(middle=’full’)}}</w:t>
+        <w:t>{{</w:t>
+      </w:r>
+      <w:proofErr w:type="spellStart"/>
+      <w:r>
+        <w:t>users</w:t>
+      </w:r>
+      <w:r>
+        <w:t>.name_</w:t>
+      </w:r>
+      <w:proofErr w:type="gramStart"/>
+      <w:r>
+        <w:t>full</w:t>
+      </w:r>
+      <w:proofErr w:type="spellEnd"/>
+      <w:r>
+        <w:t>(</w:t>
+      </w:r>
+      <w:proofErr w:type="gramEnd"/>
+      <w:r>
+        <w:t>)</w:t>
+      </w:r>
+      <w:r>
+        <w:t>}}</w:t>
       </w:r>
     </w:p>
     <w:p>
@@ -6618,7 +8735,7 @@
 </file>
 
 <file path=word/endnotes.xml><?xml version="1.0" encoding="utf-8"?>
-<w:endnotes xmlns:wpc="http://schemas.microsoft.com/office/word/2010/wordprocessingCanvas" xmlns:cx="http://schemas.microsoft.com/office/drawing/2014/chartex" xmlns:cx1="http://schemas.microsoft.com/office/drawing/2015/9/8/chartex" xmlns:mc="http://schemas.openxmlformats.org/markup-compatibility/2006" xmlns:o="urn:schemas-microsoft-com:office:office" xmlns:r="http://schemas.openxmlformats.org/officeDocument/2006/relationships" xmlns:m="http://schemas.openxmlformats.org/officeDocument/2006/math" xmlns:v="urn:schemas-microsoft-com:vml" xmlns:wp14="http://schemas.microsoft.com/office/word/2010/wordprocessingDrawing" xmlns:wp="http://schemas.openxmlformats.org/drawingml/2006/wordprocessingDrawing" xmlns:w10="urn:schemas-microsoft-com:office:word" xmlns:w="http://schemas.openxmlformats.org/wordprocessingml/2006/main" xmlns:w14="http://schemas.microsoft.com/office/word/2010/wordml" xmlns:w15="http://schemas.microsoft.com/office/word/2012/wordml" xmlns:w16se="http://schemas.microsoft.com/office/word/2015/wordml/symex" xmlns:wpg="http://schemas.microsoft.com/office/word/2010/wordprocessingGroup" xmlns:wpi="http://schemas.microsoft.com/office/word/2010/wordprocessingInk" xmlns:wne="http://schemas.microsoft.com/office/word/2006/wordml" xmlns:wps="http://schemas.microsoft.com/office/word/2010/wordprocessingShape" mc:Ignorable="w14 w15 w16se wp14">
+<w:endnotes xmlns:wpc="http://schemas.microsoft.com/office/word/2010/wordprocessingCanvas" xmlns:cx="http://schemas.microsoft.com/office/drawing/2014/chartex" xmlns:cx1="http://schemas.microsoft.com/office/drawing/2015/9/8/chartex" xmlns:cx2="http://schemas.microsoft.com/office/drawing/2015/10/21/chartex" xmlns:cx3="http://schemas.microsoft.com/office/drawing/2016/5/9/chartex" xmlns:cx4="http://schemas.microsoft.com/office/drawing/2016/5/10/chartex" xmlns:cx5="http://schemas.microsoft.com/office/drawing/2016/5/11/chartex" xmlns:cx6="http://schemas.microsoft.com/office/drawing/2016/5/12/chartex" xmlns:cx7="http://schemas.microsoft.com/office/drawing/2016/5/13/chartex" xmlns:cx8="http://schemas.microsoft.com/office/drawing/2016/5/14/chartex" xmlns:mc="http://schemas.openxmlformats.org/markup-compatibility/2006" xmlns:aink="http://schemas.microsoft.com/office/drawing/2016/ink" xmlns:am3d="http://schemas.microsoft.com/office/drawing/2017/model3d" xmlns:o="urn:schemas-microsoft-com:office:office" xmlns:oel="http://schemas.microsoft.com/office/2019/extlst" xmlns:r="http://schemas.openxmlformats.org/officeDocument/2006/relationships" xmlns:m="http://schemas.openxmlformats.org/officeDocument/2006/math" xmlns:v="urn:schemas-microsoft-com:vml" xmlns:wp14="http://schemas.microsoft.com/office/word/2010/wordprocessingDrawing" xmlns:wp="http://schemas.openxmlformats.org/drawingml/2006/wordprocessingDrawing" xmlns:w10="urn:schemas-microsoft-com:office:word" xmlns:w="http://schemas.openxmlformats.org/wordprocessingml/2006/main" xmlns:w14="http://schemas.microsoft.com/office/word/2010/wordml" xmlns:w15="http://schemas.microsoft.com/office/word/2012/wordml" xmlns:w16cex="http://schemas.microsoft.com/office/word/2018/wordml/cex" xmlns:w16cid="http://schemas.microsoft.com/office/word/2016/wordml/cid" xmlns:w16="http://schemas.microsoft.com/office/word/2018/wordml" xmlns:w16du="http://schemas.microsoft.com/office/word/2023/wordml/word16du" xmlns:w16sdtdh="http://schemas.microsoft.com/office/word/2020/wordml/sdtdatahash" xmlns:w16sdtfl="http://schemas.microsoft.com/office/word/2024/wordml/sdtformatlock" xmlns:w16se="http://schemas.microsoft.com/office/word/2015/wordml/symex" xmlns:wpg="http://schemas.microsoft.com/office/word/2010/wordprocessingGroup" xmlns:wpi="http://schemas.microsoft.com/office/word/2010/wordprocessingInk" xmlns:wne="http://schemas.microsoft.com/office/word/2006/wordml" xmlns:wps="http://schemas.microsoft.com/office/word/2010/wordprocessingShape" mc:Ignorable="w14 w15 w16se w16cid w16 w16cex w16sdtdh w16sdtfl w16du wp14">
   <w:endnote w:type="separator" w:id="-1">
     <w:p>
       <w:r>
@@ -6637,7 +8754,7 @@
 </file>
 
 <file path=word/footnotes.xml><?xml version="1.0" encoding="utf-8"?>
-<w:footnotes xmlns:wpc="http://schemas.microsoft.com/office/word/2010/wordprocessingCanvas" xmlns:cx="http://schemas.microsoft.com/office/drawing/2014/chartex" xmlns:cx1="http://schemas.microsoft.com/office/drawing/2015/9/8/chartex" xmlns:mc="http://schemas.openxmlformats.org/markup-compatibility/2006" xmlns:o="urn:schemas-microsoft-com:office:office" xmlns:r="http://schemas.openxmlformats.org/officeDocument/2006/relationships" xmlns:m="http://schemas.openxmlformats.org/officeDocument/2006/math" xmlns:v="urn:schemas-microsoft-com:vml" xmlns:wp14="http://schemas.microsoft.com/office/word/2010/wordprocessingDrawing" xmlns:wp="http://schemas.openxmlformats.org/drawingml/2006/wordprocessingDrawing" xmlns:w10="urn:schemas-microsoft-com:office:word" xmlns:w="http://schemas.openxmlformats.org/wordprocessingml/2006/main" xmlns:w14="http://schemas.microsoft.com/office/word/2010/wordml" xmlns:w15="http://schemas.microsoft.com/office/word/2012/wordml" xmlns:w16se="http://schemas.microsoft.com/office/word/2015/wordml/symex" xmlns:wpg="http://schemas.microsoft.com/office/word/2010/wordprocessingGroup" xmlns:wpi="http://schemas.microsoft.com/office/word/2010/wordprocessingInk" xmlns:wne="http://schemas.microsoft.com/office/word/2006/wordml" xmlns:wps="http://schemas.microsoft.com/office/word/2010/wordprocessingShape" mc:Ignorable="w14 w15 w16se wp14">
+<w:footnotes xmlns:wpc="http://schemas.microsoft.com/office/word/2010/wordprocessingCanvas" xmlns:cx="http://schemas.microsoft.com/office/drawing/2014/chartex" xmlns:cx1="http://schemas.microsoft.com/office/drawing/2015/9/8/chartex" xmlns:cx2="http://schemas.microsoft.com/office/drawing/2015/10/21/chartex" xmlns:cx3="http://schemas.microsoft.com/office/drawing/2016/5/9/chartex" xmlns:cx4="http://schemas.microsoft.com/office/drawing/2016/5/10/chartex" xmlns:cx5="http://schemas.microsoft.com/office/drawing/2016/5/11/chartex" xmlns:cx6="http://schemas.microsoft.com/office/drawing/2016/5/12/chartex" xmlns:cx7="http://schemas.microsoft.com/office/drawing/2016/5/13/chartex" xmlns:cx8="http://schemas.microsoft.com/office/drawing/2016/5/14/chartex" xmlns:mc="http://schemas.openxmlformats.org/markup-compatibility/2006" xmlns:aink="http://schemas.microsoft.com/office/drawing/2016/ink" xmlns:am3d="http://schemas.microsoft.com/office/drawing/2017/model3d" xmlns:o="urn:schemas-microsoft-com:office:office" xmlns:oel="http://schemas.microsoft.com/office/2019/extlst" xmlns:r="http://schemas.openxmlformats.org/officeDocument/2006/relationships" xmlns:m="http://schemas.openxmlformats.org/officeDocument/2006/math" xmlns:v="urn:schemas-microsoft-com:vml" xmlns:wp14="http://schemas.microsoft.com/office/word/2010/wordprocessingDrawing" xmlns:wp="http://schemas.openxmlformats.org/drawingml/2006/wordprocessingDrawing" xmlns:w10="urn:schemas-microsoft-com:office:word" xmlns:w="http://schemas.openxmlformats.org/wordprocessingml/2006/main" xmlns:w14="http://schemas.microsoft.com/office/word/2010/wordml" xmlns:w15="http://schemas.microsoft.com/office/word/2012/wordml" xmlns:w16cex="http://schemas.microsoft.com/office/word/2018/wordml/cex" xmlns:w16cid="http://schemas.microsoft.com/office/word/2016/wordml/cid" xmlns:w16="http://schemas.microsoft.com/office/word/2018/wordml" xmlns:w16du="http://schemas.microsoft.com/office/word/2023/wordml/word16du" xmlns:w16sdtdh="http://schemas.microsoft.com/office/word/2020/wordml/sdtdatahash" xmlns:w16sdtfl="http://schemas.microsoft.com/office/word/2024/wordml/sdtformatlock" xmlns:w16se="http://schemas.microsoft.com/office/word/2015/wordml/symex" xmlns:wpg="http://schemas.microsoft.com/office/word/2010/wordprocessingGroup" xmlns:wpi="http://schemas.microsoft.com/office/word/2010/wordprocessingInk" xmlns:wne="http://schemas.microsoft.com/office/word/2006/wordml" xmlns:wps="http://schemas.microsoft.com/office/word/2010/wordprocessingShape" mc:Ignorable="w14 w15 w16se w16cid w16 w16cex w16sdtdh w16sdtfl w16du wp14">
   <w:footnote w:type="separator" w:id="-1">
     <w:p>
       <w:r>
@@ -6656,7 +8773,7 @@
 </file>
 
 <file path=word/numbering.xml><?xml version="1.0" encoding="utf-8"?>
-<w:numbering xmlns:wpc="http://schemas.microsoft.com/office/word/2010/wordprocessingCanvas" xmlns:cx="http://schemas.microsoft.com/office/drawing/2014/chartex" xmlns:cx1="http://schemas.microsoft.com/office/drawing/2015/9/8/chartex" xmlns:mc="http://schemas.openxmlformats.org/markup-compatibility/2006" xmlns:o="urn:schemas-microsoft-com:office:office" xmlns:r="http://schemas.openxmlformats.org/officeDocument/2006/relationships" xmlns:m="http://schemas.openxmlformats.org/officeDocument/2006/math" xmlns:v="urn:schemas-microsoft-com:vml" xmlns:wp14="http://schemas.microsoft.com/office/word/2010/wordprocessingDrawing" xmlns:wp="http://schemas.openxmlformats.org/drawingml/2006/wordprocessingDrawing" xmlns:w10="urn:schemas-microsoft-com:office:word" xmlns:w="http://schemas.openxmlformats.org/wordprocessingml/2006/main" xmlns:w14="http://schemas.microsoft.com/office/word/2010/wordml" xmlns:w15="http://schemas.microsoft.com/office/word/2012/wordml" xmlns:w16se="http://schemas.microsoft.com/office/word/2015/wordml/symex" xmlns:wpg="http://schemas.microsoft.com/office/word/2010/wordprocessingGroup" xmlns:wpi="http://schemas.microsoft.com/office/word/2010/wordprocessingInk" xmlns:wne="http://schemas.microsoft.com/office/word/2006/wordml" xmlns:wps="http://schemas.microsoft.com/office/word/2010/wordprocessingShape" mc:Ignorable="w14 w15 w16se wp14">
+<w:numbering xmlns:wpc="http://schemas.microsoft.com/office/word/2010/wordprocessingCanvas" xmlns:cx="http://schemas.microsoft.com/office/drawing/2014/chartex" xmlns:cx1="http://schemas.microsoft.com/office/drawing/2015/9/8/chartex" xmlns:cx2="http://schemas.microsoft.com/office/drawing/2015/10/21/chartex" xmlns:cx3="http://schemas.microsoft.com/office/drawing/2016/5/9/chartex" xmlns:cx4="http://schemas.microsoft.com/office/drawing/2016/5/10/chartex" xmlns:cx5="http://schemas.microsoft.com/office/drawing/2016/5/11/chartex" xmlns:cx6="http://schemas.microsoft.com/office/drawing/2016/5/12/chartex" xmlns:cx7="http://schemas.microsoft.com/office/drawing/2016/5/13/chartex" xmlns:cx8="http://schemas.microsoft.com/office/drawing/2016/5/14/chartex" xmlns:mc="http://schemas.openxmlformats.org/markup-compatibility/2006" xmlns:aink="http://schemas.microsoft.com/office/drawing/2016/ink" xmlns:am3d="http://schemas.microsoft.com/office/drawing/2017/model3d" xmlns:o="urn:schemas-microsoft-com:office:office" xmlns:oel="http://schemas.microsoft.com/office/2019/extlst" xmlns:r="http://schemas.openxmlformats.org/officeDocument/2006/relationships" xmlns:m="http://schemas.openxmlformats.org/officeDocument/2006/math" xmlns:v="urn:schemas-microsoft-com:vml" xmlns:wp14="http://schemas.microsoft.com/office/word/2010/wordprocessingDrawing" xmlns:wp="http://schemas.openxmlformats.org/drawingml/2006/wordprocessingDrawing" xmlns:w10="urn:schemas-microsoft-com:office:word" xmlns:w="http://schemas.openxmlformats.org/wordprocessingml/2006/main" xmlns:w14="http://schemas.microsoft.com/office/word/2010/wordml" xmlns:w15="http://schemas.microsoft.com/office/word/2012/wordml" xmlns:w16cex="http://schemas.microsoft.com/office/word/2018/wordml/cex" xmlns:w16cid="http://schemas.microsoft.com/office/word/2016/wordml/cid" xmlns:w16="http://schemas.microsoft.com/office/word/2018/wordml" xmlns:w16du="http://schemas.microsoft.com/office/word/2023/wordml/word16du" xmlns:w16sdtdh="http://schemas.microsoft.com/office/word/2020/wordml/sdtdatahash" xmlns:w16sdtfl="http://schemas.microsoft.com/office/word/2024/wordml/sdtformatlock" xmlns:w16se="http://schemas.microsoft.com/office/word/2015/wordml/symex" xmlns:wpg="http://schemas.microsoft.com/office/word/2010/wordprocessingGroup" xmlns:wpi="http://schemas.microsoft.com/office/word/2010/wordprocessingInk" xmlns:wne="http://schemas.microsoft.com/office/word/2006/wordml" xmlns:wps="http://schemas.microsoft.com/office/word/2010/wordprocessingShape" mc:Ignorable="w14 w15 w16se w16cid w16 w16cex w16sdtdh w16sdtfl w16du wp14">
   <w:abstractNum w:abstractNumId="0" w15:restartNumberingAfterBreak="0">
     <w:nsid w:val="08E276E2"/>
     <w:multiLevelType w:val="hybridMultilevel"/>
@@ -7767,41 +9884,41 @@
       </w:pPr>
     </w:lvl>
   </w:abstractNum>
-  <w:num w:numId="1">
+  <w:num w:numId="1" w16cid:durableId="1604418479">
     <w:abstractNumId w:val="3"/>
   </w:num>
-  <w:num w:numId="2">
+  <w:num w:numId="2" w16cid:durableId="328951475">
     <w:abstractNumId w:val="1"/>
   </w:num>
-  <w:num w:numId="3">
+  <w:num w:numId="3" w16cid:durableId="292442370">
     <w:abstractNumId w:val="2"/>
   </w:num>
-  <w:num w:numId="4">
+  <w:num w:numId="4" w16cid:durableId="1282149343">
     <w:abstractNumId w:val="9"/>
   </w:num>
-  <w:num w:numId="5">
+  <w:num w:numId="5" w16cid:durableId="1449081679">
     <w:abstractNumId w:val="5"/>
   </w:num>
-  <w:num w:numId="6">
+  <w:num w:numId="6" w16cid:durableId="2082483070">
     <w:abstractNumId w:val="4"/>
   </w:num>
-  <w:num w:numId="7">
+  <w:num w:numId="7" w16cid:durableId="2032147245">
     <w:abstractNumId w:val="6"/>
   </w:num>
-  <w:num w:numId="8">
+  <w:num w:numId="8" w16cid:durableId="595790923">
     <w:abstractNumId w:val="7"/>
   </w:num>
-  <w:num w:numId="9">
+  <w:num w:numId="9" w16cid:durableId="222569956">
     <w:abstractNumId w:val="0"/>
   </w:num>
-  <w:num w:numId="10">
+  <w:num w:numId="10" w16cid:durableId="1430856553">
     <w:abstractNumId w:val="8"/>
   </w:num>
 </w:numbering>
 </file>
 
 <file path=word/styles.xml><?xml version="1.0" encoding="utf-8"?>
-<w:styles xmlns:mc="http://schemas.openxmlformats.org/markup-compatibility/2006" xmlns:r="http://schemas.openxmlformats.org/officeDocument/2006/relationships" xmlns:w="http://schemas.openxmlformats.org/wordprocessingml/2006/main" xmlns:w14="http://schemas.microsoft.com/office/word/2010/wordml" xmlns:w15="http://schemas.microsoft.com/office/word/2012/wordml" xmlns:w16se="http://schemas.microsoft.com/office/word/2015/wordml/symex" mc:Ignorable="w14 w15 w16se">
+<w:styles xmlns:mc="http://schemas.openxmlformats.org/markup-compatibility/2006" xmlns:r="http://schemas.openxmlformats.org/officeDocument/2006/relationships" xmlns:w="http://schemas.openxmlformats.org/wordprocessingml/2006/main" xmlns:w14="http://schemas.microsoft.com/office/word/2010/wordml" xmlns:w15="http://schemas.microsoft.com/office/word/2012/wordml" xmlns:w16cex="http://schemas.microsoft.com/office/word/2018/wordml/cex" xmlns:w16cid="http://schemas.microsoft.com/office/word/2016/wordml/cid" xmlns:w16="http://schemas.microsoft.com/office/word/2018/wordml" xmlns:w16du="http://schemas.microsoft.com/office/word/2023/wordml/word16du" xmlns:w16sdtdh="http://schemas.microsoft.com/office/word/2020/wordml/sdtdatahash" xmlns:w16sdtfl="http://schemas.microsoft.com/office/word/2024/wordml/sdtformatlock" xmlns:w16se="http://schemas.microsoft.com/office/word/2015/wordml/symex" mc:Ignorable="w14 w15 w16se w16cid w16 w16cex w16sdtdh w16sdtfl w16du">
   <w:docDefaults>
     <w:rPrDefault>
       <w:rPr>
@@ -7817,7 +9934,7 @@
       </w:pPr>
     </w:pPrDefault>
   </w:docDefaults>
-  <w:latentStyles w:defLockedState="0" w:defUIPriority="99" w:defSemiHidden="0" w:defUnhideWhenUsed="0" w:defQFormat="0" w:count="371">
+  <w:latentStyles w:defLockedState="0" w:defUIPriority="99" w:defSemiHidden="0" w:defUnhideWhenUsed="0" w:defQFormat="0" w:count="376">
     <w:lsdException w:name="Normal" w:uiPriority="0" w:qFormat="1"/>
     <w:lsdException w:name="heading 1" w:uiPriority="9" w:qFormat="1"/>
     <w:lsdException w:name="heading 2" w:semiHidden="1" w:uiPriority="9" w:unhideWhenUsed="1" w:qFormat="1"/>
@@ -8189,6 +10306,11 @@
     <w:lsdException w:name="List Table 5 Dark Accent 6" w:uiPriority="50"/>
     <w:lsdException w:name="List Table 6 Colorful Accent 6" w:uiPriority="51"/>
     <w:lsdException w:name="List Table 7 Colorful Accent 6" w:uiPriority="52"/>
+    <w:lsdException w:name="Mention" w:semiHidden="1" w:unhideWhenUsed="1"/>
+    <w:lsdException w:name="Smart Hyperlink" w:semiHidden="1" w:unhideWhenUsed="1"/>
+    <w:lsdException w:name="Hashtag" w:semiHidden="1" w:unhideWhenUsed="1"/>
+    <w:lsdException w:name="Unresolved Mention" w:semiHidden="1" w:unhideWhenUsed="1"/>
+    <w:lsdException w:name="Smart Link" w:semiHidden="1" w:unhideWhenUsed="1"/>
   </w:latentStyles>
   <w:style w:type="paragraph" w:default="1" w:styleId="Normal">
     <w:name w:val="Normal"/>

</xml_diff>